<commit_message>
week3 code dev first feature
</commit_message>
<xml_diff>
--- a/week2/摇一摇营销活动研发计划.docx
+++ b/week2/摇一摇营销活动研发计划.docx
@@ -118,7 +118,9 @@
         </w:tblBorders>
         <w:tblLayout w:type="autofit"/>
         <w:tblCellMar>
+          <w:top w:w="0" w:type="dxa"/>
           <w:left w:w="108" w:type="dxa"/>
+          <w:bottom w:w="0" w:type="dxa"/>
           <w:right w:w="108" w:type="dxa"/>
         </w:tblCellMar>
       </w:tblPr>
@@ -139,7 +141,9 @@
             <w:insideV w:val="single" w:color="auto" w:sz="4" w:space="0"/>
           </w:tblBorders>
           <w:tblCellMar>
+            <w:top w:w="0" w:type="dxa"/>
             <w:left w:w="108" w:type="dxa"/>
+            <w:bottom w:w="0" w:type="dxa"/>
             <w:right w:w="108" w:type="dxa"/>
           </w:tblCellMar>
         </w:tblPrEx>
@@ -149,6 +153,7 @@
           </w:tcPr>
           <w:p>
             <w:pPr>
+              <w:widowControl w:val="0"/>
               <w:jc w:val="center"/>
               <w:rPr>
                 <w:rFonts w:hint="default"/>
@@ -181,6 +186,7 @@
           </w:tcPr>
           <w:p>
             <w:pPr>
+              <w:widowControl w:val="0"/>
               <w:jc w:val="center"/>
               <w:rPr>
                 <w:rFonts w:hint="default"/>
@@ -203,6 +209,298 @@
                 <w:lang w:val="en"/>
               </w:rPr>
               <w:t>摇一摇营销活动</w:t>
+            </w:r>
+          </w:p>
+        </w:tc>
+      </w:tr>
+      <w:tr>
+        <w:tblPrEx>
+          <w:tblBorders>
+            <w:top w:val="single" w:color="auto" w:sz="4" w:space="0"/>
+            <w:left w:val="single" w:color="auto" w:sz="4" w:space="0"/>
+            <w:bottom w:val="single" w:color="auto" w:sz="4" w:space="0"/>
+            <w:right w:val="single" w:color="auto" w:sz="4" w:space="0"/>
+            <w:insideH w:val="single" w:color="auto" w:sz="4" w:space="0"/>
+            <w:insideV w:val="single" w:color="auto" w:sz="4" w:space="0"/>
+          </w:tblBorders>
+          <w:tblCellMar>
+            <w:top w:w="0" w:type="dxa"/>
+            <w:left w:w="108" w:type="dxa"/>
+            <w:bottom w:w="0" w:type="dxa"/>
+            <w:right w:w="108" w:type="dxa"/>
+          </w:tblCellMar>
+        </w:tblPrEx>
+        <w:tc>
+          <w:tcPr>
+            <w:tcW w:w="1531" w:type="dxa"/>
+          </w:tcPr>
+          <w:p>
+            <w:pPr>
+              <w:widowControl w:val="0"/>
+              <w:jc w:val="center"/>
+              <w:rPr>
+                <w:rFonts w:hint="default"/>
+                <w:b/>
+                <w:bCs/>
+                <w:sz w:val="28"/>
+                <w:szCs w:val="28"/>
+                <w:vertAlign w:val="baseline"/>
+                <w:lang w:val="en"/>
+              </w:rPr>
+            </w:pPr>
+            <w:r>
+              <w:rPr>
+                <w:rFonts w:hint="default"/>
+                <w:b/>
+                <w:bCs/>
+                <w:sz w:val="28"/>
+                <w:szCs w:val="28"/>
+                <w:vertAlign w:val="baseline"/>
+                <w:lang w:val="en"/>
+              </w:rPr>
+              <w:t>编号</w:t>
+            </w:r>
+          </w:p>
+        </w:tc>
+        <w:tc>
+          <w:tcPr>
+            <w:tcW w:w="2728" w:type="dxa"/>
+          </w:tcPr>
+          <w:p>
+            <w:pPr>
+              <w:widowControl w:val="0"/>
+              <w:jc w:val="center"/>
+              <w:rPr>
+                <w:rFonts w:hint="default"/>
+                <w:b/>
+                <w:bCs/>
+                <w:sz w:val="28"/>
+                <w:szCs w:val="28"/>
+                <w:vertAlign w:val="baseline"/>
+                <w:lang w:val="en"/>
+              </w:rPr>
+            </w:pPr>
+            <w:r>
+              <w:rPr>
+                <w:rFonts w:hint="default"/>
+                <w:b/>
+                <w:bCs/>
+                <w:sz w:val="28"/>
+                <w:szCs w:val="28"/>
+                <w:vertAlign w:val="baseline"/>
+                <w:lang w:val="en"/>
+              </w:rPr>
+              <w:t>名称</w:t>
+            </w:r>
+          </w:p>
+        </w:tc>
+        <w:tc>
+          <w:tcPr>
+            <w:tcW w:w="2130" w:type="dxa"/>
+          </w:tcPr>
+          <w:p>
+            <w:pPr>
+              <w:widowControl w:val="0"/>
+              <w:jc w:val="center"/>
+              <w:rPr>
+                <w:rFonts w:hint="default"/>
+                <w:b/>
+                <w:bCs/>
+                <w:sz w:val="28"/>
+                <w:szCs w:val="28"/>
+                <w:vertAlign w:val="baseline"/>
+                <w:lang w:val="en"/>
+              </w:rPr>
+            </w:pPr>
+            <w:r>
+              <w:rPr>
+                <w:rFonts w:hint="default"/>
+                <w:b/>
+                <w:bCs/>
+                <w:sz w:val="28"/>
+                <w:szCs w:val="28"/>
+                <w:vertAlign w:val="baseline"/>
+                <w:lang w:val="en"/>
+              </w:rPr>
+              <w:t>计划花费时长（天）</w:t>
+            </w:r>
+          </w:p>
+        </w:tc>
+        <w:tc>
+          <w:tcPr>
+            <w:tcW w:w="2130" w:type="dxa"/>
+          </w:tcPr>
+          <w:p>
+            <w:pPr>
+              <w:widowControl w:val="0"/>
+              <w:jc w:val="center"/>
+              <w:rPr>
+                <w:rFonts w:hint="default"/>
+                <w:b/>
+                <w:bCs/>
+                <w:sz w:val="28"/>
+                <w:szCs w:val="28"/>
+                <w:vertAlign w:val="baseline"/>
+                <w:lang w:val="en"/>
+              </w:rPr>
+            </w:pPr>
+            <w:r>
+              <w:rPr>
+                <w:rFonts w:hint="default"/>
+                <w:b/>
+                <w:bCs/>
+                <w:sz w:val="28"/>
+                <w:szCs w:val="28"/>
+                <w:vertAlign w:val="baseline"/>
+                <w:lang w:val="en"/>
+              </w:rPr>
+              <w:t>备注</w:t>
+            </w:r>
+          </w:p>
+        </w:tc>
+      </w:tr>
+      <w:tr>
+        <w:tblPrEx>
+          <w:tblBorders>
+            <w:top w:val="single" w:color="auto" w:sz="4" w:space="0"/>
+            <w:left w:val="single" w:color="auto" w:sz="4" w:space="0"/>
+            <w:bottom w:val="single" w:color="auto" w:sz="4" w:space="0"/>
+            <w:right w:val="single" w:color="auto" w:sz="4" w:space="0"/>
+            <w:insideH w:val="single" w:color="auto" w:sz="4" w:space="0"/>
+            <w:insideV w:val="single" w:color="auto" w:sz="4" w:space="0"/>
+          </w:tblBorders>
+          <w:tblCellMar>
+            <w:top w:w="0" w:type="dxa"/>
+            <w:left w:w="108" w:type="dxa"/>
+            <w:bottom w:w="0" w:type="dxa"/>
+            <w:right w:w="108" w:type="dxa"/>
+          </w:tblCellMar>
+        </w:tblPrEx>
+        <w:tc>
+          <w:tcPr>
+            <w:tcW w:w="1531" w:type="dxa"/>
+          </w:tcPr>
+          <w:p>
+            <w:pPr>
+              <w:widowControl w:val="0"/>
+              <w:jc w:val="center"/>
+              <w:rPr>
+                <w:rFonts w:hint="default"/>
+                <w:b w:val="0"/>
+                <w:bCs w:val="0"/>
+                <w:sz w:val="28"/>
+                <w:szCs w:val="28"/>
+                <w:vertAlign w:val="baseline"/>
+                <w:lang w:val="en"/>
+              </w:rPr>
+            </w:pPr>
+            <w:r>
+              <w:rPr>
+                <w:rFonts w:hint="default"/>
+                <w:b w:val="0"/>
+                <w:bCs w:val="0"/>
+                <w:sz w:val="28"/>
+                <w:szCs w:val="28"/>
+                <w:vertAlign w:val="baseline"/>
+                <w:lang w:val="en"/>
+              </w:rPr>
+              <w:t>001</w:t>
+            </w:r>
+          </w:p>
+        </w:tc>
+        <w:tc>
+          <w:tcPr>
+            <w:tcW w:w="2728" w:type="dxa"/>
+          </w:tcPr>
+          <w:p>
+            <w:pPr>
+              <w:widowControl w:val="0"/>
+              <w:jc w:val="both"/>
+              <w:rPr>
+                <w:rFonts w:hint="default"/>
+                <w:b w:val="0"/>
+                <w:bCs w:val="0"/>
+                <w:sz w:val="28"/>
+                <w:szCs w:val="28"/>
+                <w:vertAlign w:val="baseline"/>
+                <w:lang w:val="en"/>
+              </w:rPr>
+            </w:pPr>
+            <w:r>
+              <w:rPr>
+                <w:rFonts w:hint="default"/>
+                <w:b w:val="0"/>
+                <w:bCs w:val="0"/>
+                <w:sz w:val="28"/>
+                <w:szCs w:val="28"/>
+                <w:vertAlign w:val="baseline"/>
+                <w:lang w:val="en"/>
+              </w:rPr>
+              <w:t>项目环境搭建</w:t>
+            </w:r>
+          </w:p>
+        </w:tc>
+        <w:tc>
+          <w:tcPr>
+            <w:tcW w:w="2130" w:type="dxa"/>
+          </w:tcPr>
+          <w:p>
+            <w:pPr>
+              <w:widowControl w:val="0"/>
+              <w:jc w:val="both"/>
+              <w:rPr>
+                <w:rFonts w:hint="default"/>
+                <w:b w:val="0"/>
+                <w:bCs w:val="0"/>
+                <w:sz w:val="28"/>
+                <w:szCs w:val="28"/>
+                <w:vertAlign w:val="baseline"/>
+                <w:lang w:val="en"/>
+              </w:rPr>
+            </w:pPr>
+            <w:r>
+              <w:rPr>
+                <w:rFonts w:hint="default"/>
+                <w:b w:val="0"/>
+                <w:bCs w:val="0"/>
+                <w:sz w:val="28"/>
+                <w:szCs w:val="28"/>
+                <w:vertAlign w:val="baseline"/>
+                <w:lang w:val="en"/>
+              </w:rPr>
+              <w:t>0.5</w:t>
+            </w:r>
+          </w:p>
+        </w:tc>
+        <w:tc>
+          <w:tcPr>
+            <w:tcW w:w="2130" w:type="dxa"/>
+          </w:tcPr>
+          <w:p>
+            <w:pPr>
+              <w:widowControl w:val="0"/>
+              <w:jc w:val="both"/>
+              <w:rPr>
+                <w:rFonts w:hint="default"/>
+                <w:b w:val="0"/>
+                <w:bCs w:val="0"/>
+                <w:sz w:val="28"/>
+                <w:szCs w:val="28"/>
+                <w:vertAlign w:val="baseline"/>
+                <w:lang w:val="en"/>
+              </w:rPr>
+            </w:pPr>
+            <w:r>
+              <w:rPr>
+                <w:rFonts w:hint="default"/>
+                <w:b w:val="0"/>
+                <w:bCs w:val="0"/>
+                <w:sz w:val="28"/>
+                <w:szCs w:val="28"/>
+                <w:vertAlign w:val="baseline"/>
+                <w:lang w:val="en"/>
+              </w:rPr>
+              <w:t>包括数据库的创建以及测试数据库连接</w:t>
             </w:r>
           </w:p>
         </w:tc>
@@ -224,121 +522,127 @@
           </w:tcPr>
           <w:p>
             <w:pPr>
+              <w:widowControl w:val="0"/>
               <w:jc w:val="center"/>
               <w:rPr>
                 <w:rFonts w:hint="default"/>
-                <w:b/>
-                <w:bCs/>
-                <w:sz w:val="28"/>
-                <w:szCs w:val="28"/>
-                <w:vertAlign w:val="baseline"/>
-                <w:lang w:val="en"/>
-              </w:rPr>
-            </w:pPr>
-            <w:r>
-              <w:rPr>
-                <w:rFonts w:hint="default"/>
-                <w:b/>
-                <w:bCs/>
-                <w:sz w:val="28"/>
-                <w:szCs w:val="28"/>
-                <w:vertAlign w:val="baseline"/>
-                <w:lang w:val="en"/>
-              </w:rPr>
-              <w:t>编号</w:t>
+                <w:b w:val="0"/>
+                <w:bCs w:val="0"/>
+                <w:sz w:val="28"/>
+                <w:szCs w:val="28"/>
+                <w:vertAlign w:val="baseline"/>
+                <w:lang w:val="en"/>
+              </w:rPr>
+            </w:pPr>
+            <w:r>
+              <w:rPr>
+                <w:rFonts w:hint="default"/>
+                <w:b w:val="0"/>
+                <w:bCs w:val="0"/>
+                <w:sz w:val="28"/>
+                <w:szCs w:val="28"/>
+                <w:vertAlign w:val="baseline"/>
+                <w:lang w:val="en"/>
+              </w:rPr>
+              <w:t>002</w:t>
             </w:r>
           </w:p>
         </w:tc>
         <w:tc>
           <w:tcPr>
             <w:tcW w:w="2728" w:type="dxa"/>
-          </w:tcPr>
-          <w:p>
-            <w:pPr>
-              <w:jc w:val="center"/>
-              <w:rPr>
-                <w:rFonts w:hint="default"/>
-                <w:b/>
-                <w:bCs/>
-                <w:sz w:val="28"/>
-                <w:szCs w:val="28"/>
-                <w:vertAlign w:val="baseline"/>
-                <w:lang w:val="en"/>
-              </w:rPr>
-            </w:pPr>
-            <w:r>
-              <w:rPr>
-                <w:rFonts w:hint="default"/>
-                <w:b/>
-                <w:bCs/>
-                <w:sz w:val="28"/>
-                <w:szCs w:val="28"/>
-                <w:vertAlign w:val="baseline"/>
-                <w:lang w:val="en"/>
-              </w:rPr>
-              <w:t>名称</w:t>
-            </w:r>
-          </w:p>
-        </w:tc>
-        <w:tc>
-          <w:tcPr>
-            <w:tcW w:w="2130" w:type="dxa"/>
-          </w:tcPr>
-          <w:p>
-            <w:pPr>
-              <w:jc w:val="center"/>
-              <w:rPr>
-                <w:rFonts w:hint="default"/>
-                <w:b/>
-                <w:bCs/>
-                <w:sz w:val="28"/>
-                <w:szCs w:val="28"/>
-                <w:vertAlign w:val="baseline"/>
-                <w:lang w:val="en"/>
-              </w:rPr>
-            </w:pPr>
-            <w:r>
-              <w:rPr>
-                <w:rFonts w:hint="default"/>
-                <w:b/>
-                <w:bCs/>
-                <w:sz w:val="28"/>
-                <w:szCs w:val="28"/>
-                <w:vertAlign w:val="baseline"/>
-                <w:lang w:val="en"/>
-              </w:rPr>
-              <w:t>计划花费时长（天）</w:t>
-            </w:r>
-          </w:p>
-        </w:tc>
-        <w:tc>
-          <w:tcPr>
-            <w:tcW w:w="2130" w:type="dxa"/>
-          </w:tcPr>
-          <w:p>
-            <w:pPr>
-              <w:jc w:val="center"/>
-              <w:rPr>
-                <w:rFonts w:hint="default"/>
-                <w:b/>
-                <w:bCs/>
-                <w:sz w:val="28"/>
-                <w:szCs w:val="28"/>
-                <w:vertAlign w:val="baseline"/>
-                <w:lang w:val="en"/>
-              </w:rPr>
-            </w:pPr>
-            <w:r>
-              <w:rPr>
-                <w:rFonts w:hint="default"/>
-                <w:b/>
-                <w:bCs/>
-                <w:sz w:val="28"/>
-                <w:szCs w:val="28"/>
-                <w:vertAlign w:val="baseline"/>
-                <w:lang w:val="en"/>
-              </w:rPr>
-              <w:t>备注</w:t>
+            <w:vAlign w:val="top"/>
+          </w:tcPr>
+          <w:p>
+            <w:pPr>
+              <w:widowControl w:val="0"/>
+              <w:jc w:val="both"/>
+              <w:rPr>
+                <w:rFonts w:hint="default" w:asciiTheme="minorHAnsi" w:hAnsiTheme="minorHAnsi" w:eastAsiaTheme="minorEastAsia" w:cstheme="minorBidi"/>
+                <w:b w:val="0"/>
+                <w:bCs w:val="0"/>
+                <w:sz w:val="28"/>
+                <w:szCs w:val="28"/>
+                <w:vertAlign w:val="baseline"/>
+                <w:lang w:val="en" w:eastAsia="zh-CN" w:bidi="ar-SA"/>
+              </w:rPr>
+            </w:pPr>
+            <w:r>
+              <w:rPr>
+                <w:rFonts w:hint="default"/>
+                <w:b w:val="0"/>
+                <w:bCs w:val="0"/>
+                <w:sz w:val="28"/>
+                <w:szCs w:val="28"/>
+                <w:vertAlign w:val="baseline"/>
+                <w:lang w:val="en"/>
+              </w:rPr>
+              <w:t>用户注册登录模块</w:t>
+            </w:r>
+          </w:p>
+        </w:tc>
+        <w:tc>
+          <w:tcPr>
+            <w:tcW w:w="2130" w:type="dxa"/>
+            <w:vAlign w:val="top"/>
+          </w:tcPr>
+          <w:p>
+            <w:pPr>
+              <w:widowControl w:val="0"/>
+              <w:jc w:val="both"/>
+              <w:rPr>
+                <w:rFonts w:hint="default" w:asciiTheme="minorHAnsi" w:hAnsiTheme="minorHAnsi" w:eastAsiaTheme="minorEastAsia" w:cstheme="minorBidi"/>
+                <w:b w:val="0"/>
+                <w:bCs w:val="0"/>
+                <w:sz w:val="28"/>
+                <w:szCs w:val="28"/>
+                <w:vertAlign w:val="baseline"/>
+                <w:lang w:val="en" w:eastAsia="zh-CN" w:bidi="ar-SA"/>
+              </w:rPr>
+            </w:pPr>
+            <w:r>
+              <w:rPr>
+                <w:rFonts w:hint="default"/>
+                <w:b w:val="0"/>
+                <w:bCs w:val="0"/>
+                <w:sz w:val="28"/>
+                <w:szCs w:val="28"/>
+                <w:vertAlign w:val="baseline"/>
+                <w:lang w:val="en"/>
+              </w:rPr>
+              <w:t>0.5</w:t>
+            </w:r>
+          </w:p>
+        </w:tc>
+        <w:tc>
+          <w:tcPr>
+            <w:tcW w:w="2130" w:type="dxa"/>
+          </w:tcPr>
+          <w:p>
+            <w:pPr>
+              <w:widowControl w:val="0"/>
+              <w:jc w:val="both"/>
+              <w:rPr>
+                <w:rFonts w:hint="default"/>
+                <w:b w:val="0"/>
+                <w:bCs w:val="0"/>
+                <w:sz w:val="28"/>
+                <w:szCs w:val="28"/>
+                <w:vertAlign w:val="baseline"/>
+                <w:lang w:val="en"/>
+              </w:rPr>
+            </w:pPr>
+            <w:r>
+              <w:rPr>
+                <w:rFonts w:hint="default"/>
+                <w:b w:val="0"/>
+                <w:bCs w:val="0"/>
+                <w:sz w:val="28"/>
+                <w:szCs w:val="28"/>
+                <w:vertAlign w:val="baseline"/>
+                <w:lang w:val="en"/>
+              </w:rPr>
+              <w:t>用户注册保证密码 需要经过 hash + salt, 登录成功后根据不同的用户类型, 返回至不同页面</w:t>
             </w:r>
           </w:p>
         </w:tc>
@@ -354,7 +658,9 @@
             <w:insideV w:val="single" w:color="auto" w:sz="4" w:space="0"/>
           </w:tblBorders>
           <w:tblCellMar>
+            <w:top w:w="0" w:type="dxa"/>
             <w:left w:w="108" w:type="dxa"/>
+            <w:bottom w:w="0" w:type="dxa"/>
             <w:right w:w="108" w:type="dxa"/>
           </w:tblCellMar>
         </w:tblPrEx>
@@ -364,6 +670,7 @@
           </w:tcPr>
           <w:p>
             <w:pPr>
+              <w:widowControl w:val="0"/>
               <w:jc w:val="center"/>
               <w:rPr>
                 <w:rFonts w:hint="default"/>
@@ -385,100 +692,390 @@
                 <w:vertAlign w:val="baseline"/>
                 <w:lang w:val="en"/>
               </w:rPr>
-              <w:t>001</w:t>
+              <w:t>003</w:t>
             </w:r>
           </w:p>
         </w:tc>
         <w:tc>
           <w:tcPr>
             <w:tcW w:w="2728" w:type="dxa"/>
-          </w:tcPr>
-          <w:p>
-            <w:pPr>
-              <w:jc w:val="both"/>
-              <w:rPr>
-                <w:rFonts w:hint="default"/>
-                <w:b w:val="0"/>
-                <w:bCs w:val="0"/>
-                <w:sz w:val="28"/>
-                <w:szCs w:val="28"/>
-                <w:vertAlign w:val="baseline"/>
-                <w:lang w:val="en"/>
-              </w:rPr>
-            </w:pPr>
-            <w:r>
-              <w:rPr>
-                <w:rFonts w:hint="default"/>
-                <w:b w:val="0"/>
-                <w:bCs w:val="0"/>
-                <w:sz w:val="28"/>
-                <w:szCs w:val="28"/>
-                <w:vertAlign w:val="baseline"/>
-                <w:lang w:val="en"/>
-              </w:rPr>
-              <w:t>项目环境搭建</w:t>
-            </w:r>
-          </w:p>
-        </w:tc>
-        <w:tc>
-          <w:tcPr>
-            <w:tcW w:w="2130" w:type="dxa"/>
-          </w:tcPr>
-          <w:p>
-            <w:pPr>
-              <w:jc w:val="both"/>
-              <w:rPr>
-                <w:rFonts w:hint="default"/>
-                <w:b w:val="0"/>
-                <w:bCs w:val="0"/>
-                <w:sz w:val="28"/>
-                <w:szCs w:val="28"/>
-                <w:vertAlign w:val="baseline"/>
-                <w:lang w:val="en"/>
-              </w:rPr>
-            </w:pPr>
-            <w:r>
-              <w:rPr>
-                <w:rFonts w:hint="default"/>
-                <w:b w:val="0"/>
-                <w:bCs w:val="0"/>
-                <w:sz w:val="28"/>
-                <w:szCs w:val="28"/>
-                <w:vertAlign w:val="baseline"/>
-                <w:lang w:val="en"/>
-              </w:rPr>
-              <w:t>0.5</w:t>
-            </w:r>
-          </w:p>
-        </w:tc>
-        <w:tc>
-          <w:tcPr>
-            <w:tcW w:w="2130" w:type="dxa"/>
-          </w:tcPr>
-          <w:p>
-            <w:pPr>
-              <w:jc w:val="both"/>
-              <w:rPr>
-                <w:rFonts w:hint="default"/>
-                <w:b w:val="0"/>
-                <w:bCs w:val="0"/>
-                <w:sz w:val="28"/>
-                <w:szCs w:val="28"/>
-                <w:vertAlign w:val="baseline"/>
-                <w:lang w:val="en"/>
-              </w:rPr>
-            </w:pPr>
-            <w:r>
-              <w:rPr>
-                <w:rFonts w:hint="default"/>
-                <w:b w:val="0"/>
-                <w:bCs w:val="0"/>
-                <w:sz w:val="28"/>
-                <w:szCs w:val="28"/>
-                <w:vertAlign w:val="baseline"/>
-                <w:lang w:val="en"/>
-              </w:rPr>
-              <w:t>包括数据库的创建以及测试数据库连接</w:t>
+            <w:vAlign w:val="top"/>
+          </w:tcPr>
+          <w:p>
+            <w:pPr>
+              <w:widowControl w:val="0"/>
+              <w:jc w:val="both"/>
+              <w:rPr>
+                <w:rFonts w:hint="default" w:asciiTheme="minorHAnsi" w:hAnsiTheme="minorHAnsi" w:eastAsiaTheme="minorEastAsia" w:cstheme="minorBidi"/>
+                <w:b w:val="0"/>
+                <w:bCs w:val="0"/>
+                <w:sz w:val="28"/>
+                <w:szCs w:val="28"/>
+                <w:vertAlign w:val="baseline"/>
+                <w:lang w:val="en" w:eastAsia="zh-CN" w:bidi="ar-SA"/>
+              </w:rPr>
+            </w:pPr>
+            <w:r>
+              <w:rPr>
+                <w:rFonts w:hint="default"/>
+                <w:b w:val="0"/>
+                <w:bCs w:val="0"/>
+                <w:sz w:val="28"/>
+                <w:szCs w:val="28"/>
+                <w:vertAlign w:val="baseline"/>
+                <w:lang w:val="en"/>
+              </w:rPr>
+              <w:t>用户参与抽奖活动模块</w:t>
+            </w:r>
+          </w:p>
+        </w:tc>
+        <w:tc>
+          <w:tcPr>
+            <w:tcW w:w="2130" w:type="dxa"/>
+            <w:vAlign w:val="top"/>
+          </w:tcPr>
+          <w:p>
+            <w:pPr>
+              <w:widowControl w:val="0"/>
+              <w:jc w:val="both"/>
+              <w:rPr>
+                <w:rFonts w:hint="default" w:asciiTheme="minorHAnsi" w:hAnsiTheme="minorHAnsi" w:eastAsiaTheme="minorEastAsia" w:cstheme="minorBidi"/>
+                <w:b w:val="0"/>
+                <w:bCs w:val="0"/>
+                <w:sz w:val="28"/>
+                <w:szCs w:val="28"/>
+                <w:vertAlign w:val="baseline"/>
+                <w:lang w:val="en" w:eastAsia="zh-CN" w:bidi="ar-SA"/>
+              </w:rPr>
+            </w:pPr>
+            <w:r>
+              <w:rPr>
+                <w:rFonts w:hint="default"/>
+                <w:b w:val="0"/>
+                <w:bCs w:val="0"/>
+                <w:sz w:val="28"/>
+                <w:szCs w:val="28"/>
+                <w:vertAlign w:val="baseline"/>
+                <w:lang w:val="en"/>
+              </w:rPr>
+              <w:t>1</w:t>
+            </w:r>
+          </w:p>
+        </w:tc>
+        <w:tc>
+          <w:tcPr>
+            <w:tcW w:w="2130" w:type="dxa"/>
+          </w:tcPr>
+          <w:p>
+            <w:pPr>
+              <w:widowControl w:val="0"/>
+              <w:jc w:val="both"/>
+              <w:rPr>
+                <w:rFonts w:hint="default"/>
+                <w:b w:val="0"/>
+                <w:bCs w:val="0"/>
+                <w:sz w:val="28"/>
+                <w:szCs w:val="28"/>
+                <w:vertAlign w:val="baseline"/>
+                <w:lang w:val="en"/>
+              </w:rPr>
+            </w:pPr>
+            <w:r>
+              <w:rPr>
+                <w:rFonts w:hint="default"/>
+                <w:b w:val="0"/>
+                <w:bCs w:val="0"/>
+                <w:sz w:val="28"/>
+                <w:szCs w:val="28"/>
+                <w:vertAlign w:val="baseline"/>
+                <w:lang w:val="en"/>
+              </w:rPr>
+              <w:t>参与抽奖需要经过限流, 风控校验</w:t>
+            </w:r>
+          </w:p>
+        </w:tc>
+      </w:tr>
+      <w:tr>
+        <w:tblPrEx>
+          <w:tblBorders>
+            <w:top w:val="single" w:color="auto" w:sz="4" w:space="0"/>
+            <w:left w:val="single" w:color="auto" w:sz="4" w:space="0"/>
+            <w:bottom w:val="single" w:color="auto" w:sz="4" w:space="0"/>
+            <w:right w:val="single" w:color="auto" w:sz="4" w:space="0"/>
+            <w:insideH w:val="single" w:color="auto" w:sz="4" w:space="0"/>
+            <w:insideV w:val="single" w:color="auto" w:sz="4" w:space="0"/>
+          </w:tblBorders>
+          <w:tblCellMar>
+            <w:top w:w="0" w:type="dxa"/>
+            <w:left w:w="108" w:type="dxa"/>
+            <w:bottom w:w="0" w:type="dxa"/>
+            <w:right w:w="108" w:type="dxa"/>
+          </w:tblCellMar>
+        </w:tblPrEx>
+        <w:tc>
+          <w:tcPr>
+            <w:tcW w:w="1531" w:type="dxa"/>
+          </w:tcPr>
+          <w:p>
+            <w:pPr>
+              <w:widowControl w:val="0"/>
+              <w:jc w:val="center"/>
+              <w:rPr>
+                <w:rFonts w:hint="default"/>
+                <w:b w:val="0"/>
+                <w:bCs w:val="0"/>
+                <w:sz w:val="28"/>
+                <w:szCs w:val="28"/>
+                <w:vertAlign w:val="baseline"/>
+                <w:lang w:val="en"/>
+              </w:rPr>
+            </w:pPr>
+            <w:r>
+              <w:rPr>
+                <w:rFonts w:hint="default"/>
+                <w:b w:val="0"/>
+                <w:bCs w:val="0"/>
+                <w:sz w:val="28"/>
+                <w:szCs w:val="28"/>
+                <w:vertAlign w:val="baseline"/>
+                <w:lang w:val="en"/>
+              </w:rPr>
+              <w:t>004</w:t>
+            </w:r>
+          </w:p>
+        </w:tc>
+        <w:tc>
+          <w:tcPr>
+            <w:tcW w:w="2728" w:type="dxa"/>
+          </w:tcPr>
+          <w:p>
+            <w:pPr>
+              <w:widowControl w:val="0"/>
+              <w:jc w:val="both"/>
+              <w:rPr>
+                <w:rFonts w:hint="default"/>
+                <w:b w:val="0"/>
+                <w:bCs w:val="0"/>
+                <w:sz w:val="28"/>
+                <w:szCs w:val="28"/>
+                <w:vertAlign w:val="baseline"/>
+                <w:lang w:val="en"/>
+              </w:rPr>
+            </w:pPr>
+            <w:r>
+              <w:rPr>
+                <w:rFonts w:hint="default"/>
+                <w:b w:val="0"/>
+                <w:bCs w:val="0"/>
+                <w:sz w:val="28"/>
+                <w:szCs w:val="28"/>
+                <w:vertAlign w:val="baseline"/>
+                <w:lang w:val="en"/>
+              </w:rPr>
+              <w:t>风控模块</w:t>
+            </w:r>
+          </w:p>
+        </w:tc>
+        <w:tc>
+          <w:tcPr>
+            <w:tcW w:w="2130" w:type="dxa"/>
+          </w:tcPr>
+          <w:p>
+            <w:pPr>
+              <w:widowControl w:val="0"/>
+              <w:jc w:val="both"/>
+              <w:rPr>
+                <w:rFonts w:hint="default"/>
+                <w:b w:val="0"/>
+                <w:bCs w:val="0"/>
+                <w:sz w:val="28"/>
+                <w:szCs w:val="28"/>
+                <w:vertAlign w:val="baseline"/>
+                <w:lang w:val="en"/>
+              </w:rPr>
+            </w:pPr>
+            <w:r>
+              <w:rPr>
+                <w:rFonts w:hint="default"/>
+                <w:b w:val="0"/>
+                <w:bCs w:val="0"/>
+                <w:sz w:val="28"/>
+                <w:szCs w:val="28"/>
+                <w:vertAlign w:val="baseline"/>
+                <w:lang w:val="en"/>
+              </w:rPr>
+              <w:t>?</w:t>
+            </w:r>
+          </w:p>
+        </w:tc>
+        <w:tc>
+          <w:tcPr>
+            <w:tcW w:w="2130" w:type="dxa"/>
+          </w:tcPr>
+          <w:p>
+            <w:pPr>
+              <w:widowControl w:val="0"/>
+              <w:jc w:val="both"/>
+              <w:rPr>
+                <w:rFonts w:hint="default"/>
+                <w:b w:val="0"/>
+                <w:bCs w:val="0"/>
+                <w:sz w:val="28"/>
+                <w:szCs w:val="28"/>
+                <w:vertAlign w:val="baseline"/>
+                <w:lang w:val="en"/>
+              </w:rPr>
+            </w:pPr>
+          </w:p>
+        </w:tc>
+      </w:tr>
+      <w:tr>
+        <w:tblPrEx>
+          <w:tblBorders>
+            <w:top w:val="single" w:color="auto" w:sz="4" w:space="0"/>
+            <w:left w:val="single" w:color="auto" w:sz="4" w:space="0"/>
+            <w:bottom w:val="single" w:color="auto" w:sz="4" w:space="0"/>
+            <w:right w:val="single" w:color="auto" w:sz="4" w:space="0"/>
+            <w:insideH w:val="single" w:color="auto" w:sz="4" w:space="0"/>
+            <w:insideV w:val="single" w:color="auto" w:sz="4" w:space="0"/>
+          </w:tblBorders>
+          <w:tblCellMar>
+            <w:top w:w="0" w:type="dxa"/>
+            <w:left w:w="108" w:type="dxa"/>
+            <w:bottom w:w="0" w:type="dxa"/>
+            <w:right w:w="108" w:type="dxa"/>
+          </w:tblCellMar>
+        </w:tblPrEx>
+        <w:tc>
+          <w:tcPr>
+            <w:tcW w:w="1531" w:type="dxa"/>
+          </w:tcPr>
+          <w:p>
+            <w:pPr>
+              <w:widowControl w:val="0"/>
+              <w:jc w:val="center"/>
+              <w:rPr>
+                <w:rFonts w:hint="default"/>
+                <w:b w:val="0"/>
+                <w:bCs w:val="0"/>
+                <w:sz w:val="28"/>
+                <w:szCs w:val="28"/>
+                <w:vertAlign w:val="baseline"/>
+                <w:lang w:val="en"/>
+              </w:rPr>
+            </w:pPr>
+            <w:r>
+              <w:rPr>
+                <w:rFonts w:hint="default"/>
+                <w:b w:val="0"/>
+                <w:bCs w:val="0"/>
+                <w:sz w:val="28"/>
+                <w:szCs w:val="28"/>
+                <w:vertAlign w:val="baseline"/>
+                <w:lang w:val="en"/>
+              </w:rPr>
+              <w:t>005</w:t>
+            </w:r>
+          </w:p>
+        </w:tc>
+        <w:tc>
+          <w:tcPr>
+            <w:tcW w:w="2728" w:type="dxa"/>
+            <w:vAlign w:val="top"/>
+          </w:tcPr>
+          <w:p>
+            <w:pPr>
+              <w:widowControl w:val="0"/>
+              <w:jc w:val="both"/>
+              <w:rPr>
+                <w:rFonts w:hint="default" w:asciiTheme="minorHAnsi" w:hAnsiTheme="minorHAnsi" w:eastAsiaTheme="minorEastAsia" w:cstheme="minorBidi"/>
+                <w:b w:val="0"/>
+                <w:bCs w:val="0"/>
+                <w:sz w:val="28"/>
+                <w:szCs w:val="28"/>
+                <w:vertAlign w:val="baseline"/>
+                <w:lang w:val="en" w:eastAsia="zh-CN" w:bidi="ar-SA"/>
+              </w:rPr>
+            </w:pPr>
+            <w:r>
+              <w:rPr>
+                <w:rFonts w:hint="default" w:cstheme="minorBidi"/>
+                <w:b w:val="0"/>
+                <w:bCs w:val="0"/>
+                <w:sz w:val="28"/>
+                <w:szCs w:val="28"/>
+                <w:vertAlign w:val="baseline"/>
+                <w:lang w:val="en" w:eastAsia="zh-CN" w:bidi="ar-SA"/>
+              </w:rPr>
+              <w:t>检验库存</w:t>
+            </w:r>
+          </w:p>
+        </w:tc>
+        <w:tc>
+          <w:tcPr>
+            <w:tcW w:w="2130" w:type="dxa"/>
+            <w:vMerge w:val="restart"/>
+            <w:vAlign w:val="center"/>
+          </w:tcPr>
+          <w:p>
+            <w:pPr>
+              <w:widowControl w:val="0"/>
+              <w:jc w:val="center"/>
+              <w:rPr>
+                <w:rFonts w:hint="default" w:asciiTheme="minorHAnsi" w:hAnsiTheme="minorHAnsi" w:eastAsiaTheme="minorEastAsia" w:cstheme="minorBidi"/>
+                <w:b w:val="0"/>
+                <w:bCs w:val="0"/>
+                <w:sz w:val="28"/>
+                <w:szCs w:val="28"/>
+                <w:vertAlign w:val="baseline"/>
+                <w:lang w:val="en" w:eastAsia="zh-CN" w:bidi="ar-SA"/>
+              </w:rPr>
+            </w:pPr>
+            <w:r>
+              <w:rPr>
+                <w:rFonts w:hint="default" w:cstheme="minorBidi"/>
+                <w:b w:val="0"/>
+                <w:bCs w:val="0"/>
+                <w:sz w:val="28"/>
+                <w:szCs w:val="28"/>
+                <w:vertAlign w:val="baseline"/>
+                <w:lang w:val="en" w:eastAsia="zh-CN" w:bidi="ar-SA"/>
+              </w:rPr>
+              <w:t>1</w:t>
+            </w:r>
+          </w:p>
+        </w:tc>
+        <w:tc>
+          <w:tcPr>
+            <w:tcW w:w="2130" w:type="dxa"/>
+            <w:vMerge w:val="restart"/>
+            <w:vAlign w:val="top"/>
+          </w:tcPr>
+          <w:p>
+            <w:pPr>
+              <w:widowControl w:val="0"/>
+              <w:jc w:val="both"/>
+              <w:rPr>
+                <w:rFonts w:hint="default" w:asciiTheme="minorHAnsi" w:hAnsiTheme="minorHAnsi" w:eastAsiaTheme="minorEastAsia" w:cstheme="minorBidi"/>
+                <w:b w:val="0"/>
+                <w:bCs w:val="0"/>
+                <w:sz w:val="28"/>
+                <w:szCs w:val="28"/>
+                <w:vertAlign w:val="baseline"/>
+                <w:lang w:val="en" w:eastAsia="zh-CN" w:bidi="ar-SA"/>
+              </w:rPr>
+            </w:pPr>
+            <w:r>
+              <w:rPr>
+                <w:rFonts w:hint="default" w:cstheme="minorBidi"/>
+                <w:b w:val="0"/>
+                <w:bCs w:val="0"/>
+                <w:sz w:val="28"/>
+                <w:szCs w:val="28"/>
+                <w:vertAlign w:val="baseline"/>
+                <w:lang w:val="en" w:eastAsia="zh-CN" w:bidi="ar-SA"/>
+              </w:rPr>
+              <w:t>当用户中奖后检查实际库存, 若实际库存为0, 需要重新分配奖品</w:t>
             </w:r>
           </w:p>
         </w:tc>
@@ -500,6 +1097,7 @@
           </w:tcPr>
           <w:p>
             <w:pPr>
+              <w:widowControl w:val="0"/>
               <w:jc w:val="center"/>
               <w:rPr>
                 <w:rFonts w:hint="default"/>
@@ -521,7 +1119,7 @@
                 <w:vertAlign w:val="baseline"/>
                 <w:lang w:val="en"/>
               </w:rPr>
-              <w:t>002</w:t>
+              <w:t>006</w:t>
             </w:r>
           </w:p>
         </w:tc>
@@ -532,6 +1130,7 @@
           </w:tcPr>
           <w:p>
             <w:pPr>
+              <w:widowControl w:val="0"/>
               <w:jc w:val="both"/>
               <w:rPr>
                 <w:rFonts w:hint="default" w:asciiTheme="minorHAnsi" w:hAnsiTheme="minorHAnsi" w:eastAsiaTheme="minorEastAsia" w:cstheme="minorBidi"/>
@@ -545,25 +1144,28 @@
             </w:pPr>
             <w:r>
               <w:rPr>
-                <w:rFonts w:hint="default"/>
-                <w:b w:val="0"/>
-                <w:bCs w:val="0"/>
-                <w:sz w:val="28"/>
-                <w:szCs w:val="28"/>
-                <w:vertAlign w:val="baseline"/>
-                <w:lang w:val="en"/>
-              </w:rPr>
-              <w:t>用户注册登录模块</w:t>
-            </w:r>
-          </w:p>
-        </w:tc>
-        <w:tc>
-          <w:tcPr>
-            <w:tcW w:w="2130" w:type="dxa"/>
-            <w:vAlign w:val="top"/>
-          </w:tcPr>
-          <w:p>
-            <w:pPr>
+                <w:rFonts w:hint="default" w:cstheme="minorBidi"/>
+                <w:b w:val="0"/>
+                <w:bCs w:val="0"/>
+                <w:sz w:val="28"/>
+                <w:szCs w:val="28"/>
+                <w:vertAlign w:val="baseline"/>
+                <w:lang w:val="en" w:eastAsia="zh-CN" w:bidi="ar-SA"/>
+              </w:rPr>
+              <w:t>重定向奖品</w:t>
+            </w:r>
+          </w:p>
+        </w:tc>
+        <w:tc>
+          <w:tcPr>
+            <w:tcW w:w="2130" w:type="dxa"/>
+            <w:vMerge w:val="continue"/>
+            <w:tcBorders/>
+            <w:vAlign w:val="top"/>
+          </w:tcPr>
+          <w:p>
+            <w:pPr>
+              <w:widowControl w:val="0"/>
               <w:jc w:val="both"/>
               <w:rPr>
                 <w:rFonts w:hint="default" w:asciiTheme="minorHAnsi" w:hAnsiTheme="minorHAnsi" w:eastAsiaTheme="minorEastAsia" w:cstheme="minorBidi"/>
@@ -575,51 +1177,29 @@
                 <w:lang w:val="en" w:eastAsia="zh-CN" w:bidi="ar-SA"/>
               </w:rPr>
             </w:pPr>
-            <w:r>
-              <w:rPr>
-                <w:rFonts w:hint="default"/>
-                <w:b w:val="0"/>
-                <w:bCs w:val="0"/>
-                <w:sz w:val="28"/>
-                <w:szCs w:val="28"/>
-                <w:vertAlign w:val="baseline"/>
-                <w:lang w:val="en"/>
-              </w:rPr>
-              <w:t>0.5</w:t>
-            </w:r>
-          </w:p>
-        </w:tc>
-        <w:tc>
-          <w:tcPr>
-            <w:tcW w:w="2130" w:type="dxa"/>
-          </w:tcPr>
-          <w:p>
-            <w:pPr>
-              <w:jc w:val="both"/>
-              <w:rPr>
-                <w:rFonts w:hint="default"/>
-                <w:b w:val="0"/>
-                <w:bCs w:val="0"/>
-                <w:sz w:val="28"/>
-                <w:szCs w:val="28"/>
-                <w:vertAlign w:val="baseline"/>
-                <w:lang w:val="en"/>
-              </w:rPr>
-            </w:pPr>
-            <w:r>
-              <w:rPr>
-                <w:rFonts w:hint="default"/>
-                <w:b w:val="0"/>
-                <w:bCs w:val="0"/>
-                <w:sz w:val="28"/>
-                <w:szCs w:val="28"/>
-                <w:vertAlign w:val="baseline"/>
-                <w:lang w:val="en"/>
-              </w:rPr>
-              <w:t>用户注册保证密码 需要经过 hash + salt</w:t>
-            </w:r>
-            <w:bookmarkStart w:id="0" w:name="_GoBack"/>
-            <w:bookmarkEnd w:id="0"/>
+          </w:p>
+        </w:tc>
+        <w:tc>
+          <w:tcPr>
+            <w:tcW w:w="2130" w:type="dxa"/>
+            <w:vMerge w:val="continue"/>
+            <w:tcBorders/>
+            <w:vAlign w:val="top"/>
+          </w:tcPr>
+          <w:p>
+            <w:pPr>
+              <w:widowControl w:val="0"/>
+              <w:jc w:val="both"/>
+              <w:rPr>
+                <w:rFonts w:hint="default" w:asciiTheme="minorHAnsi" w:hAnsiTheme="minorHAnsi" w:eastAsiaTheme="minorEastAsia" w:cstheme="minorBidi"/>
+                <w:b w:val="0"/>
+                <w:bCs w:val="0"/>
+                <w:sz w:val="28"/>
+                <w:szCs w:val="28"/>
+                <w:vertAlign w:val="baseline"/>
+                <w:lang w:val="en" w:eastAsia="zh-CN" w:bidi="ar-SA"/>
+              </w:rPr>
+            </w:pPr>
           </w:p>
         </w:tc>
       </w:tr>
@@ -634,7 +1214,9 @@
             <w:insideV w:val="single" w:color="auto" w:sz="4" w:space="0"/>
           </w:tblBorders>
           <w:tblCellMar>
+            <w:top w:w="0" w:type="dxa"/>
             <w:left w:w="108" w:type="dxa"/>
+            <w:bottom w:w="0" w:type="dxa"/>
             <w:right w:w="108" w:type="dxa"/>
           </w:tblCellMar>
         </w:tblPrEx>
@@ -644,6 +1226,7 @@
           </w:tcPr>
           <w:p>
             <w:pPr>
+              <w:widowControl w:val="0"/>
               <w:jc w:val="center"/>
               <w:rPr>
                 <w:rFonts w:hint="default"/>
@@ -655,18 +1238,6 @@
                 <w:lang w:val="en"/>
               </w:rPr>
             </w:pPr>
-            <w:r>
-              <w:rPr>
-                <w:rFonts w:hint="default"/>
-                <w:b w:val="0"/>
-                <w:bCs w:val="0"/>
-                <w:sz w:val="28"/>
-                <w:szCs w:val="28"/>
-                <w:vertAlign w:val="baseline"/>
-                <w:lang w:val="en"/>
-              </w:rPr>
-              <w:t>003</w:t>
-            </w:r>
           </w:p>
         </w:tc>
         <w:tc>
@@ -676,6 +1247,7 @@
           </w:tcPr>
           <w:p>
             <w:pPr>
+              <w:widowControl w:val="0"/>
               <w:jc w:val="both"/>
               <w:rPr>
                 <w:rFonts w:hint="default" w:asciiTheme="minorHAnsi" w:hAnsiTheme="minorHAnsi" w:eastAsiaTheme="minorEastAsia" w:cstheme="minorBidi"/>
@@ -687,27 +1259,16 @@
                 <w:lang w:val="en" w:eastAsia="zh-CN" w:bidi="ar-SA"/>
               </w:rPr>
             </w:pPr>
-            <w:r>
-              <w:rPr>
-                <w:rFonts w:hint="default"/>
-                <w:b w:val="0"/>
-                <w:bCs w:val="0"/>
-                <w:sz w:val="28"/>
-                <w:szCs w:val="28"/>
-                <w:vertAlign w:val="baseline"/>
-                <w:lang w:val="en"/>
-              </w:rPr>
-              <w:t>用户参与抽奖活动模块</w:t>
-            </w:r>
-          </w:p>
-        </w:tc>
-        <w:tc>
-          <w:tcPr>
-            <w:tcW w:w="2130" w:type="dxa"/>
-            <w:vAlign w:val="top"/>
-          </w:tcPr>
-          <w:p>
-            <w:pPr>
+          </w:p>
+        </w:tc>
+        <w:tc>
+          <w:tcPr>
+            <w:tcW w:w="2130" w:type="dxa"/>
+            <w:vAlign w:val="top"/>
+          </w:tcPr>
+          <w:p>
+            <w:pPr>
+              <w:widowControl w:val="0"/>
               <w:jc w:val="both"/>
               <w:rPr>
                 <w:rFonts w:hint="default" w:asciiTheme="minorHAnsi" w:hAnsiTheme="minorHAnsi" w:eastAsiaTheme="minorEastAsia" w:cstheme="minorBidi"/>
@@ -719,35 +1280,25 @@
                 <w:lang w:val="en" w:eastAsia="zh-CN" w:bidi="ar-SA"/>
               </w:rPr>
             </w:pPr>
-            <w:r>
-              <w:rPr>
-                <w:rFonts w:hint="default"/>
-                <w:b w:val="0"/>
-                <w:bCs w:val="0"/>
-                <w:sz w:val="28"/>
-                <w:szCs w:val="28"/>
-                <w:vertAlign w:val="baseline"/>
-                <w:lang w:val="en"/>
-              </w:rPr>
-              <w:t>1</w:t>
-            </w:r>
-          </w:p>
-        </w:tc>
-        <w:tc>
-          <w:tcPr>
-            <w:tcW w:w="2130" w:type="dxa"/>
-          </w:tcPr>
-          <w:p>
-            <w:pPr>
-              <w:jc w:val="both"/>
-              <w:rPr>
-                <w:rFonts w:hint="default"/>
-                <w:b w:val="0"/>
-                <w:bCs w:val="0"/>
-                <w:sz w:val="28"/>
-                <w:szCs w:val="28"/>
-                <w:vertAlign w:val="baseline"/>
-                <w:lang w:val="en"/>
+          </w:p>
+        </w:tc>
+        <w:tc>
+          <w:tcPr>
+            <w:tcW w:w="2130" w:type="dxa"/>
+            <w:vAlign w:val="top"/>
+          </w:tcPr>
+          <w:p>
+            <w:pPr>
+              <w:widowControl w:val="0"/>
+              <w:jc w:val="both"/>
+              <w:rPr>
+                <w:rFonts w:hint="default" w:asciiTheme="minorHAnsi" w:hAnsiTheme="minorHAnsi" w:eastAsiaTheme="minorEastAsia" w:cstheme="minorBidi"/>
+                <w:b w:val="0"/>
+                <w:bCs w:val="0"/>
+                <w:sz w:val="28"/>
+                <w:szCs w:val="28"/>
+                <w:vertAlign w:val="baseline"/>
+                <w:lang w:val="en" w:eastAsia="zh-CN" w:bidi="ar-SA"/>
               </w:rPr>
             </w:pPr>
           </w:p>
@@ -764,7 +1315,9 @@
             <w:insideV w:val="single" w:color="auto" w:sz="4" w:space="0"/>
           </w:tblBorders>
           <w:tblCellMar>
+            <w:top w:w="0" w:type="dxa"/>
             <w:left w:w="108" w:type="dxa"/>
+            <w:bottom w:w="0" w:type="dxa"/>
             <w:right w:w="108" w:type="dxa"/>
           </w:tblCellMar>
         </w:tblPrEx>
@@ -774,6 +1327,7 @@
           </w:tcPr>
           <w:p>
             <w:pPr>
+              <w:widowControl w:val="0"/>
               <w:jc w:val="center"/>
               <w:rPr>
                 <w:rFonts w:hint="default"/>
@@ -795,65 +1349,107 @@
                 <w:vertAlign w:val="baseline"/>
                 <w:lang w:val="en"/>
               </w:rPr>
-              <w:t>004</w:t>
+              <w:t>007</w:t>
             </w:r>
           </w:p>
         </w:tc>
         <w:tc>
           <w:tcPr>
             <w:tcW w:w="2728" w:type="dxa"/>
-          </w:tcPr>
-          <w:p>
-            <w:pPr>
-              <w:jc w:val="both"/>
-              <w:rPr>
-                <w:rFonts w:hint="default"/>
-                <w:b w:val="0"/>
-                <w:bCs w:val="0"/>
-                <w:sz w:val="28"/>
-                <w:szCs w:val="28"/>
-                <w:vertAlign w:val="baseline"/>
-                <w:lang w:val="en"/>
-              </w:rPr>
-            </w:pPr>
-          </w:p>
-        </w:tc>
-        <w:tc>
-          <w:tcPr>
-            <w:tcW w:w="2130" w:type="dxa"/>
-          </w:tcPr>
-          <w:p>
-            <w:pPr>
-              <w:jc w:val="both"/>
-              <w:rPr>
-                <w:rFonts w:hint="default"/>
-                <w:b w:val="0"/>
-                <w:bCs w:val="0"/>
-                <w:sz w:val="28"/>
-                <w:szCs w:val="28"/>
-                <w:vertAlign w:val="baseline"/>
-                <w:lang w:val="en"/>
-              </w:rPr>
-            </w:pPr>
-          </w:p>
-        </w:tc>
-        <w:tc>
-          <w:tcPr>
-            <w:tcW w:w="2130" w:type="dxa"/>
-          </w:tcPr>
-          <w:p>
-            <w:pPr>
-              <w:jc w:val="both"/>
-              <w:rPr>
-                <w:rFonts w:hint="default"/>
-                <w:b w:val="0"/>
-                <w:bCs w:val="0"/>
-                <w:sz w:val="28"/>
-                <w:szCs w:val="28"/>
-                <w:vertAlign w:val="baseline"/>
-                <w:lang w:val="en"/>
-              </w:rPr>
-            </w:pPr>
+            <w:vAlign w:val="top"/>
+          </w:tcPr>
+          <w:p>
+            <w:pPr>
+              <w:widowControl w:val="0"/>
+              <w:jc w:val="both"/>
+              <w:rPr>
+                <w:rFonts w:hint="default" w:asciiTheme="minorHAnsi" w:hAnsiTheme="minorHAnsi" w:eastAsiaTheme="minorEastAsia" w:cstheme="minorBidi"/>
+                <w:b w:val="0"/>
+                <w:bCs w:val="0"/>
+                <w:sz w:val="28"/>
+                <w:szCs w:val="28"/>
+                <w:vertAlign w:val="baseline"/>
+                <w:lang w:val="en" w:eastAsia="zh-CN" w:bidi="ar-SA"/>
+              </w:rPr>
+            </w:pPr>
+            <w:r>
+              <w:rPr>
+                <w:rFonts w:hint="default" w:cstheme="minorBidi"/>
+                <w:b w:val="0"/>
+                <w:bCs w:val="0"/>
+                <w:sz w:val="28"/>
+                <w:szCs w:val="28"/>
+                <w:vertAlign w:val="baseline"/>
+                <w:lang w:val="en" w:eastAsia="zh-CN" w:bidi="ar-SA"/>
+              </w:rPr>
+              <w:t>企业用户库存管理模块</w:t>
+            </w:r>
+          </w:p>
+        </w:tc>
+        <w:tc>
+          <w:tcPr>
+            <w:tcW w:w="2130" w:type="dxa"/>
+            <w:vAlign w:val="top"/>
+          </w:tcPr>
+          <w:p>
+            <w:pPr>
+              <w:widowControl w:val="0"/>
+              <w:jc w:val="both"/>
+              <w:rPr>
+                <w:rFonts w:hint="default" w:asciiTheme="minorHAnsi" w:hAnsiTheme="minorHAnsi" w:eastAsiaTheme="minorEastAsia" w:cstheme="minorBidi"/>
+                <w:b w:val="0"/>
+                <w:bCs w:val="0"/>
+                <w:sz w:val="28"/>
+                <w:szCs w:val="28"/>
+                <w:vertAlign w:val="baseline"/>
+                <w:lang w:val="en" w:eastAsia="zh-CN" w:bidi="ar-SA"/>
+              </w:rPr>
+            </w:pPr>
+            <w:r>
+              <w:rPr>
+                <w:rFonts w:hint="default" w:cstheme="minorBidi"/>
+                <w:b w:val="0"/>
+                <w:bCs w:val="0"/>
+                <w:sz w:val="28"/>
+                <w:szCs w:val="28"/>
+                <w:vertAlign w:val="baseline"/>
+                <w:lang w:val="en" w:eastAsia="zh-CN" w:bidi="ar-SA"/>
+              </w:rPr>
+              <w:t>0.5</w:t>
+            </w:r>
+          </w:p>
+        </w:tc>
+        <w:tc>
+          <w:tcPr>
+            <w:tcW w:w="2130" w:type="dxa"/>
+            <w:vAlign w:val="top"/>
+          </w:tcPr>
+          <w:p>
+            <w:pPr>
+              <w:widowControl w:val="0"/>
+              <w:jc w:val="both"/>
+              <w:rPr>
+                <w:rFonts w:hint="default" w:asciiTheme="minorHAnsi" w:hAnsiTheme="minorHAnsi" w:eastAsiaTheme="minorEastAsia" w:cstheme="minorBidi"/>
+                <w:b w:val="0"/>
+                <w:bCs w:val="0"/>
+                <w:sz w:val="28"/>
+                <w:szCs w:val="28"/>
+                <w:vertAlign w:val="baseline"/>
+                <w:lang w:val="en" w:eastAsia="zh-CN" w:bidi="ar-SA"/>
+              </w:rPr>
+            </w:pPr>
+            <w:r>
+              <w:rPr>
+                <w:rFonts w:hint="default" w:cstheme="minorBidi"/>
+                <w:b w:val="0"/>
+                <w:bCs w:val="0"/>
+                <w:sz w:val="28"/>
+                <w:szCs w:val="28"/>
+                <w:vertAlign w:val="baseline"/>
+                <w:lang w:val="en" w:eastAsia="zh-CN" w:bidi="ar-SA"/>
+              </w:rPr>
+              <w:t>实际库存管理</w:t>
+            </w:r>
           </w:p>
         </w:tc>
       </w:tr>
@@ -868,7 +1464,9 @@
             <w:insideV w:val="single" w:color="auto" w:sz="4" w:space="0"/>
           </w:tblBorders>
           <w:tblCellMar>
+            <w:top w:w="0" w:type="dxa"/>
             <w:left w:w="108" w:type="dxa"/>
+            <w:bottom w:w="0" w:type="dxa"/>
             <w:right w:w="108" w:type="dxa"/>
           </w:tblCellMar>
         </w:tblPrEx>
@@ -878,6 +1476,7 @@
           </w:tcPr>
           <w:p>
             <w:pPr>
+              <w:widowControl w:val="0"/>
               <w:jc w:val="center"/>
               <w:rPr>
                 <w:rFonts w:hint="default"/>
@@ -889,6 +1488,18 @@
                 <w:lang w:val="en"/>
               </w:rPr>
             </w:pPr>
+            <w:r>
+              <w:rPr>
+                <w:rFonts w:hint="default"/>
+                <w:b w:val="0"/>
+                <w:bCs w:val="0"/>
+                <w:sz w:val="28"/>
+                <w:szCs w:val="28"/>
+                <w:vertAlign w:val="baseline"/>
+                <w:lang w:val="en"/>
+              </w:rPr>
+              <w:t>008</w:t>
+            </w:r>
           </w:p>
         </w:tc>
         <w:tc>
@@ -898,6 +1509,40 @@
           </w:tcPr>
           <w:p>
             <w:pPr>
+              <w:widowControl w:val="0"/>
+              <w:jc w:val="both"/>
+              <w:rPr>
+                <w:rFonts w:hint="default" w:cstheme="minorBidi"/>
+                <w:b w:val="0"/>
+                <w:bCs w:val="0"/>
+                <w:sz w:val="28"/>
+                <w:szCs w:val="28"/>
+                <w:vertAlign w:val="baseline"/>
+                <w:lang w:val="en" w:eastAsia="zh-CN" w:bidi="ar-SA"/>
+              </w:rPr>
+            </w:pPr>
+            <w:r>
+              <w:rPr>
+                <w:rFonts w:hint="default" w:cstheme="minorBidi"/>
+                <w:b w:val="0"/>
+                <w:bCs w:val="0"/>
+                <w:sz w:val="28"/>
+                <w:szCs w:val="28"/>
+                <w:vertAlign w:val="baseline"/>
+                <w:lang w:val="en" w:eastAsia="zh-CN" w:bidi="ar-SA"/>
+              </w:rPr>
+              <w:t>企业用户营销收益模块</w:t>
+            </w:r>
+          </w:p>
+        </w:tc>
+        <w:tc>
+          <w:tcPr>
+            <w:tcW w:w="2130" w:type="dxa"/>
+            <w:vAlign w:val="top"/>
+          </w:tcPr>
+          <w:p>
+            <w:pPr>
+              <w:widowControl w:val="0"/>
               <w:jc w:val="both"/>
               <w:rPr>
                 <w:rFonts w:hint="default" w:asciiTheme="minorHAnsi" w:hAnsiTheme="minorHAnsi" w:eastAsiaTheme="minorEastAsia" w:cstheme="minorBidi"/>
@@ -909,35 +1554,30 @@
                 <w:lang w:val="en" w:eastAsia="zh-CN" w:bidi="ar-SA"/>
               </w:rPr>
             </w:pPr>
-          </w:p>
-        </w:tc>
-        <w:tc>
-          <w:tcPr>
-            <w:tcW w:w="2130" w:type="dxa"/>
-            <w:vAlign w:val="top"/>
-          </w:tcPr>
-          <w:p>
-            <w:pPr>
-              <w:jc w:val="both"/>
-              <w:rPr>
-                <w:rFonts w:hint="default" w:asciiTheme="minorHAnsi" w:hAnsiTheme="minorHAnsi" w:eastAsiaTheme="minorEastAsia" w:cstheme="minorBidi"/>
-                <w:b w:val="0"/>
-                <w:bCs w:val="0"/>
-                <w:sz w:val="28"/>
-                <w:szCs w:val="28"/>
-                <w:vertAlign w:val="baseline"/>
-                <w:lang w:val="en" w:eastAsia="zh-CN" w:bidi="ar-SA"/>
-              </w:rPr>
-            </w:pPr>
-          </w:p>
-        </w:tc>
-        <w:tc>
-          <w:tcPr>
-            <w:tcW w:w="2130" w:type="dxa"/>
-            <w:vAlign w:val="top"/>
-          </w:tcPr>
-          <w:p>
-            <w:pPr>
+            <w:r>
+              <w:rPr>
+                <w:rFonts w:hint="default" w:cstheme="minorBidi"/>
+                <w:b w:val="0"/>
+                <w:bCs w:val="0"/>
+                <w:sz w:val="28"/>
+                <w:szCs w:val="28"/>
+                <w:vertAlign w:val="baseline"/>
+                <w:lang w:val="en" w:eastAsia="zh-CN" w:bidi="ar-SA"/>
+              </w:rPr>
+              <w:t>?</w:t>
+            </w:r>
+            <w:bookmarkStart w:id="0" w:name="_GoBack"/>
+            <w:bookmarkEnd w:id="0"/>
+          </w:p>
+        </w:tc>
+        <w:tc>
+          <w:tcPr>
+            <w:tcW w:w="2130" w:type="dxa"/>
+            <w:vAlign w:val="top"/>
+          </w:tcPr>
+          <w:p>
+            <w:pPr>
+              <w:widowControl w:val="0"/>
               <w:jc w:val="both"/>
               <w:rPr>
                 <w:rFonts w:hint="default" w:asciiTheme="minorHAnsi" w:hAnsiTheme="minorHAnsi" w:eastAsiaTheme="minorEastAsia" w:cstheme="minorBidi"/>
@@ -963,7 +1603,9 @@
             <w:insideV w:val="single" w:color="auto" w:sz="4" w:space="0"/>
           </w:tblBorders>
           <w:tblCellMar>
+            <w:top w:w="0" w:type="dxa"/>
             <w:left w:w="108" w:type="dxa"/>
+            <w:bottom w:w="0" w:type="dxa"/>
             <w:right w:w="108" w:type="dxa"/>
           </w:tblCellMar>
         </w:tblPrEx>
@@ -973,6 +1615,7 @@
           </w:tcPr>
           <w:p>
             <w:pPr>
+              <w:widowControl w:val="0"/>
               <w:jc w:val="center"/>
               <w:rPr>
                 <w:rFonts w:hint="default"/>
@@ -993,6 +1636,28 @@
           </w:tcPr>
           <w:p>
             <w:pPr>
+              <w:widowControl w:val="0"/>
+              <w:jc w:val="both"/>
+              <w:rPr>
+                <w:rFonts w:hint="default" w:cstheme="minorBidi"/>
+                <w:b w:val="0"/>
+                <w:bCs w:val="0"/>
+                <w:sz w:val="28"/>
+                <w:szCs w:val="28"/>
+                <w:vertAlign w:val="baseline"/>
+                <w:lang w:val="en" w:eastAsia="zh-CN" w:bidi="ar-SA"/>
+              </w:rPr>
+            </w:pPr>
+          </w:p>
+        </w:tc>
+        <w:tc>
+          <w:tcPr>
+            <w:tcW w:w="2130" w:type="dxa"/>
+            <w:vAlign w:val="top"/>
+          </w:tcPr>
+          <w:p>
+            <w:pPr>
+              <w:widowControl w:val="0"/>
               <w:jc w:val="both"/>
               <w:rPr>
                 <w:rFonts w:hint="default" w:asciiTheme="minorHAnsi" w:hAnsiTheme="minorHAnsi" w:eastAsiaTheme="minorEastAsia" w:cstheme="minorBidi"/>
@@ -1013,26 +1678,7 @@
           </w:tcPr>
           <w:p>
             <w:pPr>
-              <w:jc w:val="both"/>
-              <w:rPr>
-                <w:rFonts w:hint="default" w:asciiTheme="minorHAnsi" w:hAnsiTheme="minorHAnsi" w:eastAsiaTheme="minorEastAsia" w:cstheme="minorBidi"/>
-                <w:b w:val="0"/>
-                <w:bCs w:val="0"/>
-                <w:sz w:val="28"/>
-                <w:szCs w:val="28"/>
-                <w:vertAlign w:val="baseline"/>
-                <w:lang w:val="en" w:eastAsia="zh-CN" w:bidi="ar-SA"/>
-              </w:rPr>
-            </w:pPr>
-          </w:p>
-        </w:tc>
-        <w:tc>
-          <w:tcPr>
-            <w:tcW w:w="2130" w:type="dxa"/>
-            <w:vAlign w:val="top"/>
-          </w:tcPr>
-          <w:p>
-            <w:pPr>
+              <w:widowControl w:val="0"/>
               <w:jc w:val="both"/>
               <w:rPr>
                 <w:rFonts w:hint="default" w:asciiTheme="minorHAnsi" w:hAnsiTheme="minorHAnsi" w:eastAsiaTheme="minorEastAsia" w:cstheme="minorBidi"/>
@@ -1058,7 +1704,9 @@
             <w:insideV w:val="single" w:color="auto" w:sz="4" w:space="0"/>
           </w:tblBorders>
           <w:tblCellMar>
+            <w:top w:w="0" w:type="dxa"/>
             <w:left w:w="108" w:type="dxa"/>
+            <w:bottom w:w="0" w:type="dxa"/>
             <w:right w:w="108" w:type="dxa"/>
           </w:tblCellMar>
         </w:tblPrEx>
@@ -1068,6 +1716,7 @@
           </w:tcPr>
           <w:p>
             <w:pPr>
+              <w:widowControl w:val="0"/>
               <w:jc w:val="center"/>
               <w:rPr>
                 <w:rFonts w:hint="default"/>
@@ -1088,6 +1737,28 @@
           </w:tcPr>
           <w:p>
             <w:pPr>
+              <w:widowControl w:val="0"/>
+              <w:jc w:val="both"/>
+              <w:rPr>
+                <w:rFonts w:hint="default" w:cstheme="minorBidi"/>
+                <w:b w:val="0"/>
+                <w:bCs w:val="0"/>
+                <w:sz w:val="28"/>
+                <w:szCs w:val="28"/>
+                <w:vertAlign w:val="baseline"/>
+                <w:lang w:val="en" w:eastAsia="zh-CN" w:bidi="ar-SA"/>
+              </w:rPr>
+            </w:pPr>
+          </w:p>
+        </w:tc>
+        <w:tc>
+          <w:tcPr>
+            <w:tcW w:w="2130" w:type="dxa"/>
+            <w:vAlign w:val="top"/>
+          </w:tcPr>
+          <w:p>
+            <w:pPr>
+              <w:widowControl w:val="0"/>
               <w:jc w:val="both"/>
               <w:rPr>
                 <w:rFonts w:hint="default" w:asciiTheme="minorHAnsi" w:hAnsiTheme="minorHAnsi" w:eastAsiaTheme="minorEastAsia" w:cstheme="minorBidi"/>
@@ -1108,6 +1779,7 @@
           </w:tcPr>
           <w:p>
             <w:pPr>
+              <w:widowControl w:val="0"/>
               <w:jc w:val="both"/>
               <w:rPr>
                 <w:rFonts w:hint="default" w:asciiTheme="minorHAnsi" w:hAnsiTheme="minorHAnsi" w:eastAsiaTheme="minorEastAsia" w:cstheme="minorBidi"/>
@@ -1121,13 +1793,296 @@
             </w:pPr>
           </w:p>
         </w:tc>
-        <w:tc>
-          <w:tcPr>
-            <w:tcW w:w="2130" w:type="dxa"/>
-            <w:vAlign w:val="top"/>
-          </w:tcPr>
-          <w:p>
-            <w:pPr>
+      </w:tr>
+      <w:tr>
+        <w:tblPrEx>
+          <w:tblBorders>
+            <w:top w:val="single" w:color="auto" w:sz="4" w:space="0"/>
+            <w:left w:val="single" w:color="auto" w:sz="4" w:space="0"/>
+            <w:bottom w:val="single" w:color="auto" w:sz="4" w:space="0"/>
+            <w:right w:val="single" w:color="auto" w:sz="4" w:space="0"/>
+            <w:insideH w:val="single" w:color="auto" w:sz="4" w:space="0"/>
+            <w:insideV w:val="single" w:color="auto" w:sz="4" w:space="0"/>
+          </w:tblBorders>
+          <w:tblCellMar>
+            <w:top w:w="0" w:type="dxa"/>
+            <w:left w:w="108" w:type="dxa"/>
+            <w:bottom w:w="0" w:type="dxa"/>
+            <w:right w:w="108" w:type="dxa"/>
+          </w:tblCellMar>
+        </w:tblPrEx>
+        <w:tc>
+          <w:tcPr>
+            <w:tcW w:w="1531" w:type="dxa"/>
+          </w:tcPr>
+          <w:p>
+            <w:pPr>
+              <w:widowControl w:val="0"/>
+              <w:jc w:val="center"/>
+              <w:rPr>
+                <w:rFonts w:hint="default"/>
+                <w:b w:val="0"/>
+                <w:bCs w:val="0"/>
+                <w:sz w:val="28"/>
+                <w:szCs w:val="28"/>
+                <w:vertAlign w:val="baseline"/>
+                <w:lang w:val="en"/>
+              </w:rPr>
+            </w:pPr>
+          </w:p>
+        </w:tc>
+        <w:tc>
+          <w:tcPr>
+            <w:tcW w:w="2728" w:type="dxa"/>
+            <w:vAlign w:val="top"/>
+          </w:tcPr>
+          <w:p>
+            <w:pPr>
+              <w:widowControl w:val="0"/>
+              <w:jc w:val="both"/>
+              <w:rPr>
+                <w:rFonts w:hint="default" w:cstheme="minorBidi"/>
+                <w:b w:val="0"/>
+                <w:bCs w:val="0"/>
+                <w:sz w:val="28"/>
+                <w:szCs w:val="28"/>
+                <w:vertAlign w:val="baseline"/>
+                <w:lang w:val="en" w:eastAsia="zh-CN" w:bidi="ar-SA"/>
+              </w:rPr>
+            </w:pPr>
+          </w:p>
+        </w:tc>
+        <w:tc>
+          <w:tcPr>
+            <w:tcW w:w="2130" w:type="dxa"/>
+            <w:vAlign w:val="top"/>
+          </w:tcPr>
+          <w:p>
+            <w:pPr>
+              <w:widowControl w:val="0"/>
+              <w:jc w:val="both"/>
+              <w:rPr>
+                <w:rFonts w:hint="default" w:asciiTheme="minorHAnsi" w:hAnsiTheme="minorHAnsi" w:eastAsiaTheme="minorEastAsia" w:cstheme="minorBidi"/>
+                <w:b w:val="0"/>
+                <w:bCs w:val="0"/>
+                <w:sz w:val="28"/>
+                <w:szCs w:val="28"/>
+                <w:vertAlign w:val="baseline"/>
+                <w:lang w:val="en" w:eastAsia="zh-CN" w:bidi="ar-SA"/>
+              </w:rPr>
+            </w:pPr>
+          </w:p>
+        </w:tc>
+        <w:tc>
+          <w:tcPr>
+            <w:tcW w:w="2130" w:type="dxa"/>
+            <w:vAlign w:val="top"/>
+          </w:tcPr>
+          <w:p>
+            <w:pPr>
+              <w:widowControl w:val="0"/>
+              <w:jc w:val="both"/>
+              <w:rPr>
+                <w:rFonts w:hint="default" w:asciiTheme="minorHAnsi" w:hAnsiTheme="minorHAnsi" w:eastAsiaTheme="minorEastAsia" w:cstheme="minorBidi"/>
+                <w:b w:val="0"/>
+                <w:bCs w:val="0"/>
+                <w:sz w:val="28"/>
+                <w:szCs w:val="28"/>
+                <w:vertAlign w:val="baseline"/>
+                <w:lang w:val="en" w:eastAsia="zh-CN" w:bidi="ar-SA"/>
+              </w:rPr>
+            </w:pPr>
+          </w:p>
+        </w:tc>
+      </w:tr>
+      <w:tr>
+        <w:tblPrEx>
+          <w:tblBorders>
+            <w:top w:val="single" w:color="auto" w:sz="4" w:space="0"/>
+            <w:left w:val="single" w:color="auto" w:sz="4" w:space="0"/>
+            <w:bottom w:val="single" w:color="auto" w:sz="4" w:space="0"/>
+            <w:right w:val="single" w:color="auto" w:sz="4" w:space="0"/>
+            <w:insideH w:val="single" w:color="auto" w:sz="4" w:space="0"/>
+            <w:insideV w:val="single" w:color="auto" w:sz="4" w:space="0"/>
+          </w:tblBorders>
+          <w:tblCellMar>
+            <w:top w:w="0" w:type="dxa"/>
+            <w:left w:w="108" w:type="dxa"/>
+            <w:bottom w:w="0" w:type="dxa"/>
+            <w:right w:w="108" w:type="dxa"/>
+          </w:tblCellMar>
+        </w:tblPrEx>
+        <w:tc>
+          <w:tcPr>
+            <w:tcW w:w="1531" w:type="dxa"/>
+          </w:tcPr>
+          <w:p>
+            <w:pPr>
+              <w:widowControl w:val="0"/>
+              <w:jc w:val="center"/>
+              <w:rPr>
+                <w:rFonts w:hint="default"/>
+                <w:b w:val="0"/>
+                <w:bCs w:val="0"/>
+                <w:sz w:val="28"/>
+                <w:szCs w:val="28"/>
+                <w:vertAlign w:val="baseline"/>
+                <w:lang w:val="en"/>
+              </w:rPr>
+            </w:pPr>
+          </w:p>
+        </w:tc>
+        <w:tc>
+          <w:tcPr>
+            <w:tcW w:w="2728" w:type="dxa"/>
+            <w:vAlign w:val="top"/>
+          </w:tcPr>
+          <w:p>
+            <w:pPr>
+              <w:widowControl w:val="0"/>
+              <w:jc w:val="both"/>
+              <w:rPr>
+                <w:rFonts w:hint="default" w:cstheme="minorBidi"/>
+                <w:b w:val="0"/>
+                <w:bCs w:val="0"/>
+                <w:sz w:val="28"/>
+                <w:szCs w:val="28"/>
+                <w:vertAlign w:val="baseline"/>
+                <w:lang w:val="en" w:eastAsia="zh-CN" w:bidi="ar-SA"/>
+              </w:rPr>
+            </w:pPr>
+          </w:p>
+        </w:tc>
+        <w:tc>
+          <w:tcPr>
+            <w:tcW w:w="2130" w:type="dxa"/>
+            <w:vAlign w:val="top"/>
+          </w:tcPr>
+          <w:p>
+            <w:pPr>
+              <w:widowControl w:val="0"/>
+              <w:jc w:val="both"/>
+              <w:rPr>
+                <w:rFonts w:hint="default" w:asciiTheme="minorHAnsi" w:hAnsiTheme="minorHAnsi" w:eastAsiaTheme="minorEastAsia" w:cstheme="minorBidi"/>
+                <w:b w:val="0"/>
+                <w:bCs w:val="0"/>
+                <w:sz w:val="28"/>
+                <w:szCs w:val="28"/>
+                <w:vertAlign w:val="baseline"/>
+                <w:lang w:val="en" w:eastAsia="zh-CN" w:bidi="ar-SA"/>
+              </w:rPr>
+            </w:pPr>
+          </w:p>
+        </w:tc>
+        <w:tc>
+          <w:tcPr>
+            <w:tcW w:w="2130" w:type="dxa"/>
+            <w:vAlign w:val="top"/>
+          </w:tcPr>
+          <w:p>
+            <w:pPr>
+              <w:widowControl w:val="0"/>
+              <w:jc w:val="both"/>
+              <w:rPr>
+                <w:rFonts w:hint="default" w:asciiTheme="minorHAnsi" w:hAnsiTheme="minorHAnsi" w:eastAsiaTheme="minorEastAsia" w:cstheme="minorBidi"/>
+                <w:b w:val="0"/>
+                <w:bCs w:val="0"/>
+                <w:sz w:val="28"/>
+                <w:szCs w:val="28"/>
+                <w:vertAlign w:val="baseline"/>
+                <w:lang w:val="en" w:eastAsia="zh-CN" w:bidi="ar-SA"/>
+              </w:rPr>
+            </w:pPr>
+          </w:p>
+        </w:tc>
+      </w:tr>
+      <w:tr>
+        <w:tblPrEx>
+          <w:tblBorders>
+            <w:top w:val="single" w:color="auto" w:sz="4" w:space="0"/>
+            <w:left w:val="single" w:color="auto" w:sz="4" w:space="0"/>
+            <w:bottom w:val="single" w:color="auto" w:sz="4" w:space="0"/>
+            <w:right w:val="single" w:color="auto" w:sz="4" w:space="0"/>
+            <w:insideH w:val="single" w:color="auto" w:sz="4" w:space="0"/>
+            <w:insideV w:val="single" w:color="auto" w:sz="4" w:space="0"/>
+          </w:tblBorders>
+          <w:tblCellMar>
+            <w:top w:w="0" w:type="dxa"/>
+            <w:left w:w="108" w:type="dxa"/>
+            <w:bottom w:w="0" w:type="dxa"/>
+            <w:right w:w="108" w:type="dxa"/>
+          </w:tblCellMar>
+        </w:tblPrEx>
+        <w:tc>
+          <w:tcPr>
+            <w:tcW w:w="1531" w:type="dxa"/>
+          </w:tcPr>
+          <w:p>
+            <w:pPr>
+              <w:widowControl w:val="0"/>
+              <w:jc w:val="center"/>
+              <w:rPr>
+                <w:rFonts w:hint="default"/>
+                <w:b w:val="0"/>
+                <w:bCs w:val="0"/>
+                <w:sz w:val="28"/>
+                <w:szCs w:val="28"/>
+                <w:vertAlign w:val="baseline"/>
+                <w:lang w:val="en"/>
+              </w:rPr>
+            </w:pPr>
+          </w:p>
+        </w:tc>
+        <w:tc>
+          <w:tcPr>
+            <w:tcW w:w="2728" w:type="dxa"/>
+            <w:vAlign w:val="top"/>
+          </w:tcPr>
+          <w:p>
+            <w:pPr>
+              <w:widowControl w:val="0"/>
+              <w:jc w:val="both"/>
+              <w:rPr>
+                <w:rFonts w:hint="default" w:cstheme="minorBidi"/>
+                <w:b w:val="0"/>
+                <w:bCs w:val="0"/>
+                <w:sz w:val="28"/>
+                <w:szCs w:val="28"/>
+                <w:vertAlign w:val="baseline"/>
+                <w:lang w:val="en" w:eastAsia="zh-CN" w:bidi="ar-SA"/>
+              </w:rPr>
+            </w:pPr>
+          </w:p>
+        </w:tc>
+        <w:tc>
+          <w:tcPr>
+            <w:tcW w:w="2130" w:type="dxa"/>
+            <w:vAlign w:val="top"/>
+          </w:tcPr>
+          <w:p>
+            <w:pPr>
+              <w:widowControl w:val="0"/>
+              <w:jc w:val="both"/>
+              <w:rPr>
+                <w:rFonts w:hint="default" w:asciiTheme="minorHAnsi" w:hAnsiTheme="minorHAnsi" w:eastAsiaTheme="minorEastAsia" w:cstheme="minorBidi"/>
+                <w:b w:val="0"/>
+                <w:bCs w:val="0"/>
+                <w:sz w:val="28"/>
+                <w:szCs w:val="28"/>
+                <w:vertAlign w:val="baseline"/>
+                <w:lang w:val="en" w:eastAsia="zh-CN" w:bidi="ar-SA"/>
+              </w:rPr>
+            </w:pPr>
+          </w:p>
+        </w:tc>
+        <w:tc>
+          <w:tcPr>
+            <w:tcW w:w="2130" w:type="dxa"/>
+            <w:vAlign w:val="top"/>
+          </w:tcPr>
+          <w:p>
+            <w:pPr>
+              <w:widowControl w:val="0"/>
               <w:jc w:val="both"/>
               <w:rPr>
                 <w:rFonts w:hint="default" w:asciiTheme="minorHAnsi" w:hAnsiTheme="minorHAnsi" w:eastAsiaTheme="minorEastAsia" w:cstheme="minorBidi"/>
@@ -1241,7 +2196,7 @@
     <w:lsdException w:qFormat="1" w:unhideWhenUsed="0" w:uiPriority="0" w:semiHidden="0" w:name="Title"/>
     <w:lsdException w:unhideWhenUsed="0" w:uiPriority="0" w:semiHidden="0" w:name="Closing"/>
     <w:lsdException w:unhideWhenUsed="0" w:uiPriority="0" w:semiHidden="0" w:name="Signature"/>
-    <w:lsdException w:unhideWhenUsed="0" w:uiPriority="0" w:name="Default Paragraph Font"/>
+    <w:lsdException w:qFormat="1" w:unhideWhenUsed="0" w:uiPriority="0" w:name="Default Paragraph Font"/>
     <w:lsdException w:unhideWhenUsed="0" w:uiPriority="0" w:semiHidden="0" w:name="Body Text"/>
     <w:lsdException w:unhideWhenUsed="0" w:uiPriority="0" w:semiHidden="0" w:name="Body Text Indent"/>
     <w:lsdException w:unhideWhenUsed="0" w:uiPriority="0" w:semiHidden="0" w:name="List Continue"/>
@@ -1279,7 +2234,7 @@
     <w:lsdException w:unhideWhenUsed="0" w:uiPriority="0" w:semiHidden="0" w:name="HTML Sample"/>
     <w:lsdException w:unhideWhenUsed="0" w:uiPriority="0" w:semiHidden="0" w:name="HTML Typewriter"/>
     <w:lsdException w:unhideWhenUsed="0" w:uiPriority="0" w:semiHidden="0" w:name="HTML Variable"/>
-    <w:lsdException w:unhideWhenUsed="0" w:uiPriority="0" w:name="Normal Table"/>
+    <w:lsdException w:qFormat="1" w:unhideWhenUsed="0" w:uiPriority="0" w:name="Normal Table"/>
     <w:lsdException w:unhideWhenUsed="0" w:uiPriority="0" w:semiHidden="0" w:name="annotation subject"/>
     <w:lsdException w:unhideWhenUsed="0" w:uiPriority="0" w:semiHidden="0" w:name="Table Simple 1"/>
     <w:lsdException w:unhideWhenUsed="0" w:uiPriority="0" w:semiHidden="0" w:name="Table Simple 2"/>
@@ -1457,11 +2412,13 @@
   <w:style w:type="character" w:default="1" w:styleId="3">
     <w:name w:val="Default Paragraph Font"/>
     <w:semiHidden/>
+    <w:qFormat/>
     <w:uiPriority w:val="0"/>
   </w:style>
   <w:style w:type="table" w:default="1" w:styleId="4">
     <w:name w:val="Normal Table"/>
     <w:semiHidden/>
+    <w:qFormat/>
     <w:uiPriority w:val="0"/>
     <w:tblPr>
       <w:tblCellMar>

</xml_diff>

<commit_message>
company controller, DAO, DAO.xml TODO: insert products, draw algorithm
</commit_message>
<xml_diff>
--- a/week2/摇一摇营销活动研发计划.docx
+++ b/week2/摇一摇营销活动研发计划.docx
@@ -322,7 +322,7 @@
                 <w:vertAlign w:val="baseline"/>
                 <w:lang w:val="en"/>
               </w:rPr>
-              <w:t>计划花费时长（天）</w:t>
+              <w:t>计划完成日期</w:t>
             </w:r>
           </w:p>
         </w:tc>
@@ -468,7 +468,7 @@
                 <w:vertAlign w:val="baseline"/>
                 <w:lang w:val="en"/>
               </w:rPr>
-              <w:t>0.5</w:t>
+              <w:t>09/18</w:t>
             </w:r>
           </w:p>
         </w:tc>
@@ -602,15 +602,15 @@
             </w:pPr>
             <w:r>
               <w:rPr>
-                <w:rFonts w:hint="default"/>
-                <w:b w:val="0"/>
-                <w:bCs w:val="0"/>
-                <w:sz w:val="28"/>
-                <w:szCs w:val="28"/>
-                <w:vertAlign w:val="baseline"/>
-                <w:lang w:val="en"/>
-              </w:rPr>
-              <w:t>0.5</w:t>
+                <w:rFonts w:hint="default" w:cstheme="minorBidi"/>
+                <w:b w:val="0"/>
+                <w:bCs w:val="0"/>
+                <w:sz w:val="28"/>
+                <w:szCs w:val="28"/>
+                <w:vertAlign w:val="baseline"/>
+                <w:lang w:val="en" w:eastAsia="zh-CN" w:bidi="ar-SA"/>
+              </w:rPr>
+              <w:t>09/18</w:t>
             </w:r>
           </w:p>
         </w:tc>
@@ -758,7 +758,7 @@
                 <w:vertAlign w:val="baseline"/>
                 <w:lang w:val="en"/>
               </w:rPr>
-              <w:t>1</w:t>
+              <w:t>09/22</w:t>
             </w:r>
           </w:p>
         </w:tc>
@@ -1015,13 +1015,124 @@
           <w:tcPr>
             <w:tcW w:w="2130" w:type="dxa"/>
             <w:vMerge w:val="restart"/>
-            <w:vAlign w:val="center"/>
+            <w:vAlign w:val="top"/>
+          </w:tcPr>
+          <w:p>
+            <w:pPr>
+              <w:widowControl w:val="0"/>
+              <w:jc w:val="both"/>
+              <w:rPr>
+                <w:rFonts w:hint="default" w:asciiTheme="minorHAnsi" w:hAnsiTheme="minorHAnsi" w:eastAsiaTheme="minorEastAsia" w:cstheme="minorBidi"/>
+                <w:b w:val="0"/>
+                <w:bCs w:val="0"/>
+                <w:sz w:val="28"/>
+                <w:szCs w:val="28"/>
+                <w:vertAlign w:val="baseline"/>
+                <w:lang w:val="en" w:eastAsia="zh-CN" w:bidi="ar-SA"/>
+              </w:rPr>
+            </w:pPr>
+            <w:r>
+              <w:rPr>
+                <w:rFonts w:hint="default" w:cstheme="minorBidi"/>
+                <w:b w:val="0"/>
+                <w:bCs w:val="0"/>
+                <w:sz w:val="28"/>
+                <w:szCs w:val="28"/>
+                <w:vertAlign w:val="baseline"/>
+                <w:lang w:val="en" w:eastAsia="zh-CN" w:bidi="ar-SA"/>
+              </w:rPr>
+              <w:t>09/22</w:t>
+            </w:r>
+          </w:p>
+        </w:tc>
+        <w:tc>
+          <w:tcPr>
+            <w:tcW w:w="2130" w:type="dxa"/>
+            <w:vMerge w:val="restart"/>
+            <w:vAlign w:val="top"/>
+          </w:tcPr>
+          <w:p>
+            <w:pPr>
+              <w:widowControl w:val="0"/>
+              <w:jc w:val="both"/>
+              <w:rPr>
+                <w:rFonts w:hint="default" w:asciiTheme="minorHAnsi" w:hAnsiTheme="minorHAnsi" w:eastAsiaTheme="minorEastAsia" w:cstheme="minorBidi"/>
+                <w:b w:val="0"/>
+                <w:bCs w:val="0"/>
+                <w:sz w:val="28"/>
+                <w:szCs w:val="28"/>
+                <w:vertAlign w:val="baseline"/>
+                <w:lang w:val="en" w:eastAsia="zh-CN" w:bidi="ar-SA"/>
+              </w:rPr>
+            </w:pPr>
+            <w:r>
+              <w:rPr>
+                <w:rFonts w:hint="default" w:cstheme="minorBidi"/>
+                <w:b w:val="0"/>
+                <w:bCs w:val="0"/>
+                <w:sz w:val="28"/>
+                <w:szCs w:val="28"/>
+                <w:vertAlign w:val="baseline"/>
+                <w:lang w:val="en" w:eastAsia="zh-CN" w:bidi="ar-SA"/>
+              </w:rPr>
+              <w:t>当用户中奖后检查实际库存, 若实际库存为0, 需要重新分配奖品</w:t>
+            </w:r>
+          </w:p>
+        </w:tc>
+      </w:tr>
+      <w:tr>
+        <w:tblPrEx>
+          <w:tblBorders>
+            <w:top w:val="single" w:color="auto" w:sz="4" w:space="0"/>
+            <w:left w:val="single" w:color="auto" w:sz="4" w:space="0"/>
+            <w:bottom w:val="single" w:color="auto" w:sz="4" w:space="0"/>
+            <w:right w:val="single" w:color="auto" w:sz="4" w:space="0"/>
+            <w:insideH w:val="single" w:color="auto" w:sz="4" w:space="0"/>
+            <w:insideV w:val="single" w:color="auto" w:sz="4" w:space="0"/>
+          </w:tblBorders>
+        </w:tblPrEx>
+        <w:tc>
+          <w:tcPr>
+            <w:tcW w:w="1531" w:type="dxa"/>
           </w:tcPr>
           <w:p>
             <w:pPr>
               <w:widowControl w:val="0"/>
               <w:jc w:val="center"/>
               <w:rPr>
+                <w:rFonts w:hint="default"/>
+                <w:b w:val="0"/>
+                <w:bCs w:val="0"/>
+                <w:sz w:val="28"/>
+                <w:szCs w:val="28"/>
+                <w:vertAlign w:val="baseline"/>
+                <w:lang w:val="en"/>
+              </w:rPr>
+            </w:pPr>
+            <w:r>
+              <w:rPr>
+                <w:rFonts w:hint="default"/>
+                <w:b w:val="0"/>
+                <w:bCs w:val="0"/>
+                <w:sz w:val="28"/>
+                <w:szCs w:val="28"/>
+                <w:vertAlign w:val="baseline"/>
+                <w:lang w:val="en"/>
+              </w:rPr>
+              <w:t>006</w:t>
+            </w:r>
+          </w:p>
+        </w:tc>
+        <w:tc>
+          <w:tcPr>
+            <w:tcW w:w="2728" w:type="dxa"/>
+            <w:vAlign w:val="top"/>
+          </w:tcPr>
+          <w:p>
+            <w:pPr>
+              <w:widowControl w:val="0"/>
+              <w:jc w:val="both"/>
+              <w:rPr>
                 <w:rFonts w:hint="default" w:asciiTheme="minorHAnsi" w:hAnsiTheme="minorHAnsi" w:eastAsiaTheme="minorEastAsia" w:cstheme="minorBidi"/>
                 <w:b w:val="0"/>
                 <w:bCs w:val="0"/>
@@ -1041,42 +1152,52 @@
                 <w:vertAlign w:val="baseline"/>
                 <w:lang w:val="en" w:eastAsia="zh-CN" w:bidi="ar-SA"/>
               </w:rPr>
-              <w:t>1</w:t>
-            </w:r>
-          </w:p>
-        </w:tc>
-        <w:tc>
-          <w:tcPr>
-            <w:tcW w:w="2130" w:type="dxa"/>
-            <w:vMerge w:val="restart"/>
-            <w:vAlign w:val="top"/>
-          </w:tcPr>
-          <w:p>
-            <w:pPr>
-              <w:widowControl w:val="0"/>
-              <w:jc w:val="both"/>
-              <w:rPr>
-                <w:rFonts w:hint="default" w:asciiTheme="minorHAnsi" w:hAnsiTheme="minorHAnsi" w:eastAsiaTheme="minorEastAsia" w:cstheme="minorBidi"/>
-                <w:b w:val="0"/>
-                <w:bCs w:val="0"/>
-                <w:sz w:val="28"/>
-                <w:szCs w:val="28"/>
-                <w:vertAlign w:val="baseline"/>
-                <w:lang w:val="en" w:eastAsia="zh-CN" w:bidi="ar-SA"/>
-              </w:rPr>
-            </w:pPr>
-            <w:r>
-              <w:rPr>
-                <w:rFonts w:hint="default" w:cstheme="minorBidi"/>
-                <w:b w:val="0"/>
-                <w:bCs w:val="0"/>
-                <w:sz w:val="28"/>
-                <w:szCs w:val="28"/>
-                <w:vertAlign w:val="baseline"/>
-                <w:lang w:val="en" w:eastAsia="zh-CN" w:bidi="ar-SA"/>
-              </w:rPr>
-              <w:t>当用户中奖后检查实际库存, 若实际库存为0, 需要重新分配奖品</w:t>
-            </w:r>
+              <w:t>重定向奖品</w:t>
+            </w:r>
+          </w:p>
+        </w:tc>
+        <w:tc>
+          <w:tcPr>
+            <w:tcW w:w="2130" w:type="dxa"/>
+            <w:vMerge w:val="continue"/>
+            <w:vAlign w:val="top"/>
+          </w:tcPr>
+          <w:p>
+            <w:pPr>
+              <w:widowControl w:val="0"/>
+              <w:jc w:val="both"/>
+              <w:rPr>
+                <w:rFonts w:hint="default" w:asciiTheme="minorHAnsi" w:hAnsiTheme="minorHAnsi" w:eastAsiaTheme="minorEastAsia" w:cstheme="minorBidi"/>
+                <w:b w:val="0"/>
+                <w:bCs w:val="0"/>
+                <w:sz w:val="28"/>
+                <w:szCs w:val="28"/>
+                <w:vertAlign w:val="baseline"/>
+                <w:lang w:val="en" w:eastAsia="zh-CN" w:bidi="ar-SA"/>
+              </w:rPr>
+            </w:pPr>
+          </w:p>
+        </w:tc>
+        <w:tc>
+          <w:tcPr>
+            <w:tcW w:w="2130" w:type="dxa"/>
+            <w:vMerge w:val="continue"/>
+            <w:vAlign w:val="top"/>
+          </w:tcPr>
+          <w:p>
+            <w:pPr>
+              <w:widowControl w:val="0"/>
+              <w:jc w:val="both"/>
+              <w:rPr>
+                <w:rFonts w:hint="default" w:asciiTheme="minorHAnsi" w:hAnsiTheme="minorHAnsi" w:eastAsiaTheme="minorEastAsia" w:cstheme="minorBidi"/>
+                <w:b w:val="0"/>
+                <w:bCs w:val="0"/>
+                <w:sz w:val="28"/>
+                <w:szCs w:val="28"/>
+                <w:vertAlign w:val="baseline"/>
+                <w:lang w:val="en" w:eastAsia="zh-CN" w:bidi="ar-SA"/>
+              </w:rPr>
+            </w:pPr>
           </w:p>
         </w:tc>
       </w:tr>
@@ -1115,18 +1236,6 @@
                 <w:lang w:val="en"/>
               </w:rPr>
             </w:pPr>
-            <w:r>
-              <w:rPr>
-                <w:rFonts w:hint="default"/>
-                <w:b w:val="0"/>
-                <w:bCs w:val="0"/>
-                <w:sz w:val="28"/>
-                <w:szCs w:val="28"/>
-                <w:vertAlign w:val="baseline"/>
-                <w:lang w:val="en"/>
-              </w:rPr>
-              <w:t>006</w:t>
-            </w:r>
           </w:p>
         </w:tc>
         <w:tc>
@@ -1148,46 +1257,32 @@
                 <w:lang w:val="en" w:eastAsia="zh-CN" w:bidi="ar-SA"/>
               </w:rPr>
             </w:pPr>
-            <w:r>
-              <w:rPr>
-                <w:rFonts w:hint="default" w:cstheme="minorBidi"/>
-                <w:b w:val="0"/>
-                <w:bCs w:val="0"/>
-                <w:sz w:val="28"/>
-                <w:szCs w:val="28"/>
-                <w:vertAlign w:val="baseline"/>
-                <w:lang w:val="en" w:eastAsia="zh-CN" w:bidi="ar-SA"/>
-              </w:rPr>
-              <w:t>重定向奖品</w:t>
-            </w:r>
-          </w:p>
-        </w:tc>
-        <w:tc>
-          <w:tcPr>
-            <w:tcW w:w="2130" w:type="dxa"/>
-            <w:vMerge w:val="continue"/>
-            <w:vAlign w:val="top"/>
-          </w:tcPr>
-          <w:p>
-            <w:pPr>
-              <w:widowControl w:val="0"/>
-              <w:jc w:val="both"/>
-              <w:rPr>
-                <w:rFonts w:hint="default" w:asciiTheme="minorHAnsi" w:hAnsiTheme="minorHAnsi" w:eastAsiaTheme="minorEastAsia" w:cstheme="minorBidi"/>
-                <w:b w:val="0"/>
-                <w:bCs w:val="0"/>
-                <w:sz w:val="28"/>
-                <w:szCs w:val="28"/>
-                <w:vertAlign w:val="baseline"/>
-                <w:lang w:val="en" w:eastAsia="zh-CN" w:bidi="ar-SA"/>
-              </w:rPr>
-            </w:pPr>
-          </w:p>
-        </w:tc>
-        <w:tc>
-          <w:tcPr>
-            <w:tcW w:w="2130" w:type="dxa"/>
-            <w:vMerge w:val="continue"/>
+          </w:p>
+        </w:tc>
+        <w:tc>
+          <w:tcPr>
+            <w:tcW w:w="2130" w:type="dxa"/>
+            <w:vAlign w:val="top"/>
+          </w:tcPr>
+          <w:p>
+            <w:pPr>
+              <w:widowControl w:val="0"/>
+              <w:jc w:val="both"/>
+              <w:rPr>
+                <w:rFonts w:hint="default" w:asciiTheme="minorHAnsi" w:hAnsiTheme="minorHAnsi" w:eastAsiaTheme="minorEastAsia" w:cstheme="minorBidi"/>
+                <w:b w:val="0"/>
+                <w:bCs w:val="0"/>
+                <w:sz w:val="28"/>
+                <w:szCs w:val="28"/>
+                <w:vertAlign w:val="baseline"/>
+                <w:lang w:val="en" w:eastAsia="zh-CN" w:bidi="ar-SA"/>
+              </w:rPr>
+            </w:pPr>
+          </w:p>
+        </w:tc>
+        <w:tc>
+          <w:tcPr>
+            <w:tcW w:w="2130" w:type="dxa"/>
             <w:vAlign w:val="top"/>
           </w:tcPr>
           <w:p>
@@ -1242,6 +1337,18 @@
                 <w:lang w:val="en"/>
               </w:rPr>
             </w:pPr>
+            <w:r>
+              <w:rPr>
+                <w:rFonts w:hint="default"/>
+                <w:b w:val="0"/>
+                <w:bCs w:val="0"/>
+                <w:sz w:val="28"/>
+                <w:szCs w:val="28"/>
+                <w:vertAlign w:val="baseline"/>
+                <w:lang w:val="en"/>
+              </w:rPr>
+              <w:t>007</w:t>
+            </w:r>
           </w:p>
         </w:tc>
         <w:tc>
@@ -1263,48 +1370,84 @@
                 <w:lang w:val="en" w:eastAsia="zh-CN" w:bidi="ar-SA"/>
               </w:rPr>
             </w:pPr>
-          </w:p>
-        </w:tc>
-        <w:tc>
-          <w:tcPr>
-            <w:tcW w:w="2130" w:type="dxa"/>
-            <w:vAlign w:val="top"/>
-          </w:tcPr>
-          <w:p>
-            <w:pPr>
-              <w:widowControl w:val="0"/>
-              <w:jc w:val="both"/>
-              <w:rPr>
-                <w:rFonts w:hint="default" w:asciiTheme="minorHAnsi" w:hAnsiTheme="minorHAnsi" w:eastAsiaTheme="minorEastAsia" w:cstheme="minorBidi"/>
-                <w:b w:val="0"/>
-                <w:bCs w:val="0"/>
-                <w:sz w:val="28"/>
-                <w:szCs w:val="28"/>
-                <w:vertAlign w:val="baseline"/>
-                <w:lang w:val="en" w:eastAsia="zh-CN" w:bidi="ar-SA"/>
-              </w:rPr>
-            </w:pPr>
-          </w:p>
-        </w:tc>
-        <w:tc>
-          <w:tcPr>
-            <w:tcW w:w="2130" w:type="dxa"/>
-            <w:vAlign w:val="top"/>
-          </w:tcPr>
-          <w:p>
-            <w:pPr>
-              <w:widowControl w:val="0"/>
-              <w:jc w:val="both"/>
-              <w:rPr>
-                <w:rFonts w:hint="default" w:asciiTheme="minorHAnsi" w:hAnsiTheme="minorHAnsi" w:eastAsiaTheme="minorEastAsia" w:cstheme="minorBidi"/>
-                <w:b w:val="0"/>
-                <w:bCs w:val="0"/>
-                <w:sz w:val="28"/>
-                <w:szCs w:val="28"/>
-                <w:vertAlign w:val="baseline"/>
-                <w:lang w:val="en" w:eastAsia="zh-CN" w:bidi="ar-SA"/>
-              </w:rPr>
-            </w:pPr>
+            <w:r>
+              <w:rPr>
+                <w:rFonts w:hint="default" w:cstheme="minorBidi"/>
+                <w:b w:val="0"/>
+                <w:bCs w:val="0"/>
+                <w:sz w:val="28"/>
+                <w:szCs w:val="28"/>
+                <w:vertAlign w:val="baseline"/>
+                <w:lang w:val="en" w:eastAsia="zh-CN" w:bidi="ar-SA"/>
+              </w:rPr>
+              <w:t>企业用户库存管理模块</w:t>
+            </w:r>
+          </w:p>
+        </w:tc>
+        <w:tc>
+          <w:tcPr>
+            <w:tcW w:w="2130" w:type="dxa"/>
+            <w:vAlign w:val="top"/>
+          </w:tcPr>
+          <w:p>
+            <w:pPr>
+              <w:widowControl w:val="0"/>
+              <w:jc w:val="both"/>
+              <w:rPr>
+                <w:rFonts w:hint="default" w:asciiTheme="minorHAnsi" w:hAnsiTheme="minorHAnsi" w:eastAsiaTheme="minorEastAsia" w:cstheme="minorBidi"/>
+                <w:b w:val="0"/>
+                <w:bCs w:val="0"/>
+                <w:sz w:val="28"/>
+                <w:szCs w:val="28"/>
+                <w:vertAlign w:val="baseline"/>
+                <w:lang w:val="en" w:eastAsia="zh-CN" w:bidi="ar-SA"/>
+              </w:rPr>
+            </w:pPr>
+            <w:r>
+              <w:rPr>
+                <w:rFonts w:hint="default" w:cstheme="minorBidi"/>
+                <w:b w:val="0"/>
+                <w:bCs w:val="0"/>
+                <w:sz w:val="28"/>
+                <w:szCs w:val="28"/>
+                <w:vertAlign w:val="baseline"/>
+                <w:lang w:val="en" w:eastAsia="zh-CN" w:bidi="ar-SA"/>
+              </w:rPr>
+              <w:t>09/21</w:t>
+            </w:r>
+          </w:p>
+        </w:tc>
+        <w:tc>
+          <w:tcPr>
+            <w:tcW w:w="2130" w:type="dxa"/>
+            <w:vAlign w:val="top"/>
+          </w:tcPr>
+          <w:p>
+            <w:pPr>
+              <w:widowControl w:val="0"/>
+              <w:jc w:val="both"/>
+              <w:rPr>
+                <w:rFonts w:hint="default" w:asciiTheme="minorHAnsi" w:hAnsiTheme="minorHAnsi" w:eastAsiaTheme="minorEastAsia" w:cstheme="minorBidi"/>
+                <w:b w:val="0"/>
+                <w:bCs w:val="0"/>
+                <w:sz w:val="28"/>
+                <w:szCs w:val="28"/>
+                <w:vertAlign w:val="baseline"/>
+                <w:lang w:val="en" w:eastAsia="zh-CN" w:bidi="ar-SA"/>
+              </w:rPr>
+            </w:pPr>
+            <w:r>
+              <w:rPr>
+                <w:rFonts w:hint="default" w:cstheme="minorBidi"/>
+                <w:b w:val="0"/>
+                <w:bCs w:val="0"/>
+                <w:sz w:val="28"/>
+                <w:szCs w:val="28"/>
+                <w:vertAlign w:val="baseline"/>
+                <w:lang w:val="en" w:eastAsia="zh-CN" w:bidi="ar-SA"/>
+              </w:rPr>
+              <w:t>实际库存管理</w:t>
+            </w:r>
           </w:p>
         </w:tc>
       </w:tr>
@@ -1353,7 +1496,7 @@
                 <w:vertAlign w:val="baseline"/>
                 <w:lang w:val="en"/>
               </w:rPr>
-              <w:t>007</w:t>
+              <w:t>008</w:t>
             </w:r>
           </w:p>
         </w:tc>
@@ -1367,17 +1510,6 @@
               <w:widowControl w:val="0"/>
               <w:jc w:val="both"/>
               <w:rPr>
-                <w:rFonts w:hint="default" w:asciiTheme="minorHAnsi" w:hAnsiTheme="minorHAnsi" w:eastAsiaTheme="minorEastAsia" w:cstheme="minorBidi"/>
-                <w:b w:val="0"/>
-                <w:bCs w:val="0"/>
-                <w:sz w:val="28"/>
-                <w:szCs w:val="28"/>
-                <w:vertAlign w:val="baseline"/>
-                <w:lang w:val="en" w:eastAsia="zh-CN" w:bidi="ar-SA"/>
-              </w:rPr>
-            </w:pPr>
-            <w:r>
-              <w:rPr>
                 <w:rFonts w:hint="default" w:cstheme="minorBidi"/>
                 <w:b w:val="0"/>
                 <w:bCs w:val="0"/>
@@ -1386,28 +1518,6 @@
                 <w:vertAlign w:val="baseline"/>
                 <w:lang w:val="en" w:eastAsia="zh-CN" w:bidi="ar-SA"/>
               </w:rPr>
-              <w:t>企业用户库存管理模块</w:t>
-            </w:r>
-          </w:p>
-        </w:tc>
-        <w:tc>
-          <w:tcPr>
-            <w:tcW w:w="2130" w:type="dxa"/>
-            <w:vAlign w:val="top"/>
-          </w:tcPr>
-          <w:p>
-            <w:pPr>
-              <w:widowControl w:val="0"/>
-              <w:jc w:val="both"/>
-              <w:rPr>
-                <w:rFonts w:hint="default" w:asciiTheme="minorHAnsi" w:hAnsiTheme="minorHAnsi" w:eastAsiaTheme="minorEastAsia" w:cstheme="minorBidi"/>
-                <w:b w:val="0"/>
-                <w:bCs w:val="0"/>
-                <w:sz w:val="28"/>
-                <w:szCs w:val="28"/>
-                <w:vertAlign w:val="baseline"/>
-                <w:lang w:val="en" w:eastAsia="zh-CN" w:bidi="ar-SA"/>
-              </w:rPr>
             </w:pPr>
             <w:r>
               <w:rPr>
@@ -1419,7 +1529,7 @@
                 <w:vertAlign w:val="baseline"/>
                 <w:lang w:val="en" w:eastAsia="zh-CN" w:bidi="ar-SA"/>
               </w:rPr>
-              <w:t>0.5</w:t>
+              <w:t>企业用户营销收益模块</w:t>
             </w:r>
           </w:p>
         </w:tc>
@@ -1452,8 +1562,161 @@
                 <w:vertAlign w:val="baseline"/>
                 <w:lang w:val="en" w:eastAsia="zh-CN" w:bidi="ar-SA"/>
               </w:rPr>
-              <w:t>实际库存管理</w:t>
-            </w:r>
+              <w:t>?</w:t>
+            </w:r>
+          </w:p>
+        </w:tc>
+        <w:tc>
+          <w:tcPr>
+            <w:tcW w:w="2130" w:type="dxa"/>
+            <w:vAlign w:val="top"/>
+          </w:tcPr>
+          <w:p>
+            <w:pPr>
+              <w:widowControl w:val="0"/>
+              <w:jc w:val="both"/>
+              <w:rPr>
+                <w:rFonts w:hint="default" w:asciiTheme="minorHAnsi" w:hAnsiTheme="minorHAnsi" w:eastAsiaTheme="minorEastAsia" w:cstheme="minorBidi"/>
+                <w:b w:val="0"/>
+                <w:bCs w:val="0"/>
+                <w:sz w:val="28"/>
+                <w:szCs w:val="28"/>
+                <w:vertAlign w:val="baseline"/>
+                <w:lang w:val="en" w:eastAsia="zh-CN" w:bidi="ar-SA"/>
+              </w:rPr>
+            </w:pPr>
+          </w:p>
+        </w:tc>
+      </w:tr>
+      <w:tr>
+        <w:tblPrEx>
+          <w:tblBorders>
+            <w:top w:val="single" w:color="auto" w:sz="4" w:space="0"/>
+            <w:left w:val="single" w:color="auto" w:sz="4" w:space="0"/>
+            <w:bottom w:val="single" w:color="auto" w:sz="4" w:space="0"/>
+            <w:right w:val="single" w:color="auto" w:sz="4" w:space="0"/>
+            <w:insideH w:val="single" w:color="auto" w:sz="4" w:space="0"/>
+            <w:insideV w:val="single" w:color="auto" w:sz="4" w:space="0"/>
+          </w:tblBorders>
+        </w:tblPrEx>
+        <w:tc>
+          <w:tcPr>
+            <w:tcW w:w="1531" w:type="dxa"/>
+            <w:vAlign w:val="top"/>
+          </w:tcPr>
+          <w:p>
+            <w:pPr>
+              <w:widowControl w:val="0"/>
+              <w:jc w:val="center"/>
+              <w:rPr>
+                <w:rFonts w:hint="default" w:asciiTheme="minorHAnsi" w:hAnsiTheme="minorHAnsi" w:eastAsiaTheme="minorEastAsia" w:cstheme="minorBidi"/>
+                <w:b w:val="0"/>
+                <w:bCs w:val="0"/>
+                <w:sz w:val="28"/>
+                <w:szCs w:val="28"/>
+                <w:vertAlign w:val="baseline"/>
+                <w:lang w:val="en" w:eastAsia="zh-CN" w:bidi="ar-SA"/>
+              </w:rPr>
+            </w:pPr>
+            <w:r>
+              <w:rPr>
+                <w:rFonts w:hint="default"/>
+                <w:b w:val="0"/>
+                <w:bCs w:val="0"/>
+                <w:sz w:val="28"/>
+                <w:szCs w:val="28"/>
+                <w:vertAlign w:val="baseline"/>
+                <w:lang w:val="en"/>
+              </w:rPr>
+              <w:t>009</w:t>
+            </w:r>
+          </w:p>
+        </w:tc>
+        <w:tc>
+          <w:tcPr>
+            <w:tcW w:w="2728" w:type="dxa"/>
+            <w:vAlign w:val="top"/>
+          </w:tcPr>
+          <w:p>
+            <w:pPr>
+              <w:widowControl w:val="0"/>
+              <w:jc w:val="both"/>
+              <w:rPr>
+                <w:rFonts w:hint="default" w:asciiTheme="minorHAnsi" w:hAnsiTheme="minorHAnsi" w:eastAsiaTheme="minorEastAsia" w:cstheme="minorBidi"/>
+                <w:b w:val="0"/>
+                <w:bCs w:val="0"/>
+                <w:sz w:val="28"/>
+                <w:szCs w:val="28"/>
+                <w:vertAlign w:val="baseline"/>
+                <w:lang w:val="en" w:eastAsia="zh-CN" w:bidi="ar-SA"/>
+              </w:rPr>
+            </w:pPr>
+            <w:r>
+              <w:rPr>
+                <w:rFonts w:hint="default" w:cstheme="minorBidi"/>
+                <w:b w:val="0"/>
+                <w:bCs w:val="0"/>
+                <w:sz w:val="28"/>
+                <w:szCs w:val="28"/>
+                <w:vertAlign w:val="baseline"/>
+                <w:lang w:val="en" w:eastAsia="zh-CN" w:bidi="ar-SA"/>
+              </w:rPr>
+              <w:t>查询中奖历史</w:t>
+            </w:r>
+          </w:p>
+        </w:tc>
+        <w:tc>
+          <w:tcPr>
+            <w:tcW w:w="2130" w:type="dxa"/>
+            <w:vAlign w:val="top"/>
+          </w:tcPr>
+          <w:p>
+            <w:pPr>
+              <w:widowControl w:val="0"/>
+              <w:jc w:val="both"/>
+              <w:rPr>
+                <w:rFonts w:hint="default" w:asciiTheme="minorHAnsi" w:hAnsiTheme="minorHAnsi" w:eastAsiaTheme="minorEastAsia" w:cstheme="minorBidi"/>
+                <w:b w:val="0"/>
+                <w:bCs w:val="0"/>
+                <w:sz w:val="28"/>
+                <w:szCs w:val="28"/>
+                <w:vertAlign w:val="baseline"/>
+                <w:lang w:val="en" w:eastAsia="zh-CN" w:bidi="ar-SA"/>
+              </w:rPr>
+            </w:pPr>
+            <w:r>
+              <w:rPr>
+                <w:rFonts w:hint="default" w:cstheme="minorBidi"/>
+                <w:b w:val="0"/>
+                <w:bCs w:val="0"/>
+                <w:sz w:val="28"/>
+                <w:szCs w:val="28"/>
+                <w:vertAlign w:val="baseline"/>
+                <w:lang w:val="en" w:eastAsia="zh-CN" w:bidi="ar-SA"/>
+              </w:rPr>
+              <w:t>09/23</w:t>
+            </w:r>
+          </w:p>
+        </w:tc>
+        <w:tc>
+          <w:tcPr>
+            <w:tcW w:w="2130" w:type="dxa"/>
+            <w:vAlign w:val="top"/>
+          </w:tcPr>
+          <w:p>
+            <w:pPr>
+              <w:widowControl w:val="0"/>
+              <w:jc w:val="both"/>
+              <w:rPr>
+                <w:rFonts w:hint="default" w:asciiTheme="minorHAnsi" w:hAnsiTheme="minorHAnsi" w:eastAsiaTheme="minorEastAsia" w:cstheme="minorBidi"/>
+                <w:b w:val="0"/>
+                <w:bCs w:val="0"/>
+                <w:sz w:val="28"/>
+                <w:szCs w:val="28"/>
+                <w:vertAlign w:val="baseline"/>
+                <w:lang w:val="en" w:eastAsia="zh-CN" w:bidi="ar-SA"/>
+              </w:rPr>
+            </w:pPr>
           </w:p>
         </w:tc>
       </w:tr>
@@ -1477,32 +1740,33 @@
         <w:tc>
           <w:tcPr>
             <w:tcW w:w="1531" w:type="dxa"/>
+            <w:vAlign w:val="top"/>
           </w:tcPr>
           <w:p>
             <w:pPr>
               <w:widowControl w:val="0"/>
               <w:jc w:val="center"/>
               <w:rPr>
-                <w:rFonts w:hint="default"/>
-                <w:b w:val="0"/>
-                <w:bCs w:val="0"/>
-                <w:sz w:val="28"/>
-                <w:szCs w:val="28"/>
-                <w:vertAlign w:val="baseline"/>
-                <w:lang w:val="en"/>
-              </w:rPr>
-            </w:pPr>
-            <w:r>
-              <w:rPr>
-                <w:rFonts w:hint="default"/>
-                <w:b w:val="0"/>
-                <w:bCs w:val="0"/>
-                <w:sz w:val="28"/>
-                <w:szCs w:val="28"/>
-                <w:vertAlign w:val="baseline"/>
-                <w:lang w:val="en"/>
-              </w:rPr>
-              <w:t>008</w:t>
+                <w:rFonts w:hint="default" w:asciiTheme="minorHAnsi" w:hAnsiTheme="minorHAnsi" w:eastAsiaTheme="minorEastAsia" w:cstheme="minorBidi"/>
+                <w:b w:val="0"/>
+                <w:bCs w:val="0"/>
+                <w:sz w:val="28"/>
+                <w:szCs w:val="28"/>
+                <w:vertAlign w:val="baseline"/>
+                <w:lang w:val="en" w:eastAsia="zh-CN" w:bidi="ar-SA"/>
+              </w:rPr>
+            </w:pPr>
+            <w:r>
+              <w:rPr>
+                <w:rFonts w:hint="default"/>
+                <w:b w:val="0"/>
+                <w:bCs w:val="0"/>
+                <w:sz w:val="28"/>
+                <w:szCs w:val="28"/>
+                <w:vertAlign w:val="baseline"/>
+                <w:lang w:val="en"/>
+              </w:rPr>
+              <w:t>010</w:t>
             </w:r>
           </w:p>
         </w:tc>
@@ -1516,6 +1780,17 @@
               <w:widowControl w:val="0"/>
               <w:jc w:val="both"/>
               <w:rPr>
+                <w:rFonts w:hint="default" w:asciiTheme="minorHAnsi" w:hAnsiTheme="minorHAnsi" w:eastAsiaTheme="minorEastAsia" w:cstheme="minorBidi"/>
+                <w:b w:val="0"/>
+                <w:bCs w:val="0"/>
+                <w:sz w:val="28"/>
+                <w:szCs w:val="28"/>
+                <w:vertAlign w:val="baseline"/>
+                <w:lang w:val="en" w:eastAsia="zh-CN" w:bidi="ar-SA"/>
+              </w:rPr>
+            </w:pPr>
+            <w:r>
+              <w:rPr>
                 <w:rFonts w:hint="default" w:cstheme="minorBidi"/>
                 <w:b w:val="0"/>
                 <w:bCs w:val="0"/>
@@ -1524,6 +1799,28 @@
                 <w:vertAlign w:val="baseline"/>
                 <w:lang w:val="en" w:eastAsia="zh-CN" w:bidi="ar-SA"/>
               </w:rPr>
+              <w:t>中奖信息</w:t>
+            </w:r>
+          </w:p>
+        </w:tc>
+        <w:tc>
+          <w:tcPr>
+            <w:tcW w:w="2130" w:type="dxa"/>
+            <w:vAlign w:val="top"/>
+          </w:tcPr>
+          <w:p>
+            <w:pPr>
+              <w:widowControl w:val="0"/>
+              <w:jc w:val="both"/>
+              <w:rPr>
+                <w:rFonts w:hint="default" w:asciiTheme="minorHAnsi" w:hAnsiTheme="minorHAnsi" w:eastAsiaTheme="minorEastAsia" w:cstheme="minorBidi"/>
+                <w:b w:val="0"/>
+                <w:bCs w:val="0"/>
+                <w:sz w:val="28"/>
+                <w:szCs w:val="28"/>
+                <w:vertAlign w:val="baseline"/>
+                <w:lang w:val="en" w:eastAsia="zh-CN" w:bidi="ar-SA"/>
+              </w:rPr>
             </w:pPr>
             <w:r>
               <w:rPr>
@@ -1535,41 +1832,10 @@
                 <w:vertAlign w:val="baseline"/>
                 <w:lang w:val="en" w:eastAsia="zh-CN" w:bidi="ar-SA"/>
               </w:rPr>
-              <w:t>企业用户营销收益模块</w:t>
-            </w:r>
-          </w:p>
-        </w:tc>
-        <w:tc>
-          <w:tcPr>
-            <w:tcW w:w="2130" w:type="dxa"/>
-            <w:vAlign w:val="top"/>
-          </w:tcPr>
-          <w:p>
-            <w:pPr>
-              <w:widowControl w:val="0"/>
-              <w:jc w:val="both"/>
-              <w:rPr>
-                <w:rFonts w:hint="default" w:asciiTheme="minorHAnsi" w:hAnsiTheme="minorHAnsi" w:eastAsiaTheme="minorEastAsia" w:cstheme="minorBidi"/>
-                <w:b w:val="0"/>
-                <w:bCs w:val="0"/>
-                <w:sz w:val="28"/>
-                <w:szCs w:val="28"/>
-                <w:vertAlign w:val="baseline"/>
-                <w:lang w:val="en" w:eastAsia="zh-CN" w:bidi="ar-SA"/>
-              </w:rPr>
-            </w:pPr>
-            <w:r>
-              <w:rPr>
-                <w:rFonts w:hint="default" w:cstheme="minorBidi"/>
-                <w:b w:val="0"/>
-                <w:bCs w:val="0"/>
-                <w:sz w:val="28"/>
-                <w:szCs w:val="28"/>
-                <w:vertAlign w:val="baseline"/>
-                <w:lang w:val="en" w:eastAsia="zh-CN" w:bidi="ar-SA"/>
-              </w:rPr>
-              <w:t>?</w:t>
-            </w:r>
+              <w:t>09/23</w:t>
+            </w:r>
+            <w:bookmarkStart w:id="0" w:name="_GoBack"/>
+            <w:bookmarkEnd w:id="0"/>
           </w:p>
         </w:tc>
         <w:tc>
@@ -1614,34 +1880,21 @@
         <w:tc>
           <w:tcPr>
             <w:tcW w:w="1531" w:type="dxa"/>
-            <w:vAlign w:val="top"/>
           </w:tcPr>
           <w:p>
             <w:pPr>
               <w:widowControl w:val="0"/>
               <w:jc w:val="center"/>
               <w:rPr>
-                <w:rFonts w:hint="default" w:asciiTheme="minorHAnsi" w:hAnsiTheme="minorHAnsi" w:eastAsiaTheme="minorEastAsia" w:cstheme="minorBidi"/>
-                <w:b w:val="0"/>
-                <w:bCs w:val="0"/>
-                <w:sz w:val="28"/>
-                <w:szCs w:val="28"/>
-                <w:vertAlign w:val="baseline"/>
-                <w:lang w:val="en" w:eastAsia="zh-CN" w:bidi="ar-SA"/>
-              </w:rPr>
-            </w:pPr>
-            <w:r>
-              <w:rPr>
-                <w:rFonts w:hint="default"/>
-                <w:b w:val="0"/>
-                <w:bCs w:val="0"/>
-                <w:sz w:val="28"/>
-                <w:szCs w:val="28"/>
-                <w:vertAlign w:val="baseline"/>
-                <w:lang w:val="en"/>
-              </w:rPr>
-              <w:t>009</w:t>
-            </w:r>
+                <w:rFonts w:hint="default"/>
+                <w:b w:val="0"/>
+                <w:bCs w:val="0"/>
+                <w:sz w:val="28"/>
+                <w:szCs w:val="28"/>
+                <w:vertAlign w:val="baseline"/>
+                <w:lang w:val="en"/>
+              </w:rPr>
+            </w:pPr>
           </w:p>
         </w:tc>
         <w:tc>
@@ -1654,17 +1907,6 @@
               <w:widowControl w:val="0"/>
               <w:jc w:val="both"/>
               <w:rPr>
-                <w:rFonts w:hint="default" w:asciiTheme="minorHAnsi" w:hAnsiTheme="minorHAnsi" w:eastAsiaTheme="minorEastAsia" w:cstheme="minorBidi"/>
-                <w:b w:val="0"/>
-                <w:bCs w:val="0"/>
-                <w:sz w:val="28"/>
-                <w:szCs w:val="28"/>
-                <w:vertAlign w:val="baseline"/>
-                <w:lang w:val="en" w:eastAsia="zh-CN" w:bidi="ar-SA"/>
-              </w:rPr>
-            </w:pPr>
-            <w:r>
-              <w:rPr>
                 <w:rFonts w:hint="default" w:cstheme="minorBidi"/>
                 <w:b w:val="0"/>
                 <w:bCs w:val="0"/>
@@ -1673,237 +1915,7 @@
                 <w:vertAlign w:val="baseline"/>
                 <w:lang w:val="en" w:eastAsia="zh-CN" w:bidi="ar-SA"/>
               </w:rPr>
-              <w:t>查询中奖历史</w:t>
-            </w:r>
-          </w:p>
-        </w:tc>
-        <w:tc>
-          <w:tcPr>
-            <w:tcW w:w="2130" w:type="dxa"/>
-            <w:vAlign w:val="top"/>
-          </w:tcPr>
-          <w:p>
-            <w:pPr>
-              <w:widowControl w:val="0"/>
-              <w:jc w:val="both"/>
-              <w:rPr>
-                <w:rFonts w:hint="default" w:asciiTheme="minorHAnsi" w:hAnsiTheme="minorHAnsi" w:eastAsiaTheme="minorEastAsia" w:cstheme="minorBidi"/>
-                <w:b w:val="0"/>
-                <w:bCs w:val="0"/>
-                <w:sz w:val="28"/>
-                <w:szCs w:val="28"/>
-                <w:vertAlign w:val="baseline"/>
-                <w:lang w:val="en" w:eastAsia="zh-CN" w:bidi="ar-SA"/>
-              </w:rPr>
-            </w:pPr>
-          </w:p>
-        </w:tc>
-        <w:tc>
-          <w:tcPr>
-            <w:tcW w:w="2130" w:type="dxa"/>
-            <w:vAlign w:val="top"/>
-          </w:tcPr>
-          <w:p>
-            <w:pPr>
-              <w:widowControl w:val="0"/>
-              <w:jc w:val="both"/>
-              <w:rPr>
-                <w:rFonts w:hint="default" w:asciiTheme="minorHAnsi" w:hAnsiTheme="minorHAnsi" w:eastAsiaTheme="minorEastAsia" w:cstheme="minorBidi"/>
-                <w:b w:val="0"/>
-                <w:bCs w:val="0"/>
-                <w:sz w:val="28"/>
-                <w:szCs w:val="28"/>
-                <w:vertAlign w:val="baseline"/>
-                <w:lang w:val="en" w:eastAsia="zh-CN" w:bidi="ar-SA"/>
-              </w:rPr>
-            </w:pPr>
-          </w:p>
-        </w:tc>
-      </w:tr>
-      <w:tr>
-        <w:tblPrEx>
-          <w:tblBorders>
-            <w:top w:val="single" w:color="auto" w:sz="4" w:space="0"/>
-            <w:left w:val="single" w:color="auto" w:sz="4" w:space="0"/>
-            <w:bottom w:val="single" w:color="auto" w:sz="4" w:space="0"/>
-            <w:right w:val="single" w:color="auto" w:sz="4" w:space="0"/>
-            <w:insideH w:val="single" w:color="auto" w:sz="4" w:space="0"/>
-            <w:insideV w:val="single" w:color="auto" w:sz="4" w:space="0"/>
-          </w:tblBorders>
-          <w:tblCellMar>
-            <w:top w:w="0" w:type="dxa"/>
-            <w:left w:w="108" w:type="dxa"/>
-            <w:bottom w:w="0" w:type="dxa"/>
-            <w:right w:w="108" w:type="dxa"/>
-          </w:tblCellMar>
-        </w:tblPrEx>
-        <w:tc>
-          <w:tcPr>
-            <w:tcW w:w="1531" w:type="dxa"/>
-            <w:vAlign w:val="top"/>
-          </w:tcPr>
-          <w:p>
-            <w:pPr>
-              <w:widowControl w:val="0"/>
-              <w:jc w:val="center"/>
-              <w:rPr>
-                <w:rFonts w:hint="default" w:asciiTheme="minorHAnsi" w:hAnsiTheme="minorHAnsi" w:eastAsiaTheme="minorEastAsia" w:cstheme="minorBidi"/>
-                <w:b w:val="0"/>
-                <w:bCs w:val="0"/>
-                <w:sz w:val="28"/>
-                <w:szCs w:val="28"/>
-                <w:vertAlign w:val="baseline"/>
-                <w:lang w:val="en" w:eastAsia="zh-CN" w:bidi="ar-SA"/>
-              </w:rPr>
-            </w:pPr>
-            <w:r>
-              <w:rPr>
-                <w:rFonts w:hint="default"/>
-                <w:b w:val="0"/>
-                <w:bCs w:val="0"/>
-                <w:sz w:val="28"/>
-                <w:szCs w:val="28"/>
-                <w:vertAlign w:val="baseline"/>
-                <w:lang w:val="en"/>
-              </w:rPr>
-              <w:t>010</w:t>
-            </w:r>
-          </w:p>
-        </w:tc>
-        <w:tc>
-          <w:tcPr>
-            <w:tcW w:w="2728" w:type="dxa"/>
-            <w:vAlign w:val="top"/>
-          </w:tcPr>
-          <w:p>
-            <w:pPr>
-              <w:widowControl w:val="0"/>
-              <w:jc w:val="both"/>
-              <w:rPr>
-                <w:rFonts w:hint="default" w:asciiTheme="minorHAnsi" w:hAnsiTheme="minorHAnsi" w:eastAsiaTheme="minorEastAsia" w:cstheme="minorBidi"/>
-                <w:b w:val="0"/>
-                <w:bCs w:val="0"/>
-                <w:sz w:val="28"/>
-                <w:szCs w:val="28"/>
-                <w:vertAlign w:val="baseline"/>
-                <w:lang w:val="en" w:eastAsia="zh-CN" w:bidi="ar-SA"/>
-              </w:rPr>
-            </w:pPr>
-            <w:r>
-              <w:rPr>
-                <w:rFonts w:hint="default" w:cstheme="minorBidi"/>
-                <w:b w:val="0"/>
-                <w:bCs w:val="0"/>
-                <w:sz w:val="28"/>
-                <w:szCs w:val="28"/>
-                <w:vertAlign w:val="baseline"/>
-                <w:lang w:val="en" w:eastAsia="zh-CN" w:bidi="ar-SA"/>
-              </w:rPr>
-              <w:t>中奖信息</w:t>
-            </w:r>
-          </w:p>
-        </w:tc>
-        <w:tc>
-          <w:tcPr>
-            <w:tcW w:w="2130" w:type="dxa"/>
-            <w:vAlign w:val="top"/>
-          </w:tcPr>
-          <w:p>
-            <w:pPr>
-              <w:widowControl w:val="0"/>
-              <w:jc w:val="both"/>
-              <w:rPr>
-                <w:rFonts w:hint="default" w:asciiTheme="minorHAnsi" w:hAnsiTheme="minorHAnsi" w:eastAsiaTheme="minorEastAsia" w:cstheme="minorBidi"/>
-                <w:b w:val="0"/>
-                <w:bCs w:val="0"/>
-                <w:sz w:val="28"/>
-                <w:szCs w:val="28"/>
-                <w:vertAlign w:val="baseline"/>
-                <w:lang w:val="en" w:eastAsia="zh-CN" w:bidi="ar-SA"/>
-              </w:rPr>
-            </w:pPr>
-          </w:p>
-        </w:tc>
-        <w:tc>
-          <w:tcPr>
-            <w:tcW w:w="2130" w:type="dxa"/>
-            <w:vAlign w:val="top"/>
-          </w:tcPr>
-          <w:p>
-            <w:pPr>
-              <w:widowControl w:val="0"/>
-              <w:jc w:val="both"/>
-              <w:rPr>
-                <w:rFonts w:hint="default" w:asciiTheme="minorHAnsi" w:hAnsiTheme="minorHAnsi" w:eastAsiaTheme="minorEastAsia" w:cstheme="minorBidi"/>
-                <w:b w:val="0"/>
-                <w:bCs w:val="0"/>
-                <w:sz w:val="28"/>
-                <w:szCs w:val="28"/>
-                <w:vertAlign w:val="baseline"/>
-                <w:lang w:val="en" w:eastAsia="zh-CN" w:bidi="ar-SA"/>
-              </w:rPr>
-            </w:pPr>
-          </w:p>
-        </w:tc>
-      </w:tr>
-      <w:tr>
-        <w:tblPrEx>
-          <w:tblBorders>
-            <w:top w:val="single" w:color="auto" w:sz="4" w:space="0"/>
-            <w:left w:val="single" w:color="auto" w:sz="4" w:space="0"/>
-            <w:bottom w:val="single" w:color="auto" w:sz="4" w:space="0"/>
-            <w:right w:val="single" w:color="auto" w:sz="4" w:space="0"/>
-            <w:insideH w:val="single" w:color="auto" w:sz="4" w:space="0"/>
-            <w:insideV w:val="single" w:color="auto" w:sz="4" w:space="0"/>
-          </w:tblBorders>
-          <w:tblCellMar>
-            <w:top w:w="0" w:type="dxa"/>
-            <w:left w:w="108" w:type="dxa"/>
-            <w:bottom w:w="0" w:type="dxa"/>
-            <w:right w:w="108" w:type="dxa"/>
-          </w:tblCellMar>
-        </w:tblPrEx>
-        <w:tc>
-          <w:tcPr>
-            <w:tcW w:w="1531" w:type="dxa"/>
-          </w:tcPr>
-          <w:p>
-            <w:pPr>
-              <w:widowControl w:val="0"/>
-              <w:jc w:val="center"/>
-              <w:rPr>
-                <w:rFonts w:hint="default"/>
-                <w:b w:val="0"/>
-                <w:bCs w:val="0"/>
-                <w:sz w:val="28"/>
-                <w:szCs w:val="28"/>
-                <w:vertAlign w:val="baseline"/>
-                <w:lang w:val="en"/>
-              </w:rPr>
-            </w:pPr>
-          </w:p>
-        </w:tc>
-        <w:tc>
-          <w:tcPr>
-            <w:tcW w:w="2728" w:type="dxa"/>
-            <w:vAlign w:val="top"/>
-          </w:tcPr>
-          <w:p>
-            <w:pPr>
-              <w:widowControl w:val="0"/>
-              <w:jc w:val="both"/>
-              <w:rPr>
-                <w:rFonts w:hint="default" w:cstheme="minorBidi"/>
-                <w:b w:val="0"/>
-                <w:bCs w:val="0"/>
-                <w:sz w:val="28"/>
-                <w:szCs w:val="28"/>
-                <w:vertAlign w:val="baseline"/>
-                <w:lang w:val="en" w:eastAsia="zh-CN" w:bidi="ar-SA"/>
-              </w:rPr>
-            </w:pPr>
-            <w:bookmarkStart w:id="0" w:name="_GoBack"/>
-            <w:bookmarkEnd w:id="0"/>
+            </w:pPr>
           </w:p>
         </w:tc>
         <w:tc>

</xml_diff>